<commit_message>
Changes to lit review before sending to Bonga
</commit_message>
<xml_diff>
--- a/uj.masters.dissertation.writing/JJ Hendriks - 218093498 mini dissertation.docx
+++ b/uj.masters.dissertation.writing/JJ Hendriks - 218093498 mini dissertation.docx
@@ -409,6 +409,7 @@
           <w:id w:val="338816696"/>
           <w:citation/>
         </w:sdtPr>
+        <w:sdtEndPr/>
         <w:sdtContent>
           <w:r>
             <w:rPr>
@@ -620,6 +621,7 @@
           <w:id w:val="252251223"/>
           <w:citation/>
         </w:sdtPr>
+        <w:sdtEndPr/>
         <w:sdtContent>
           <w:r>
             <w:rPr>
@@ -934,6 +936,7 @@
           <w:id w:val="-1781399317"/>
           <w:citation/>
         </w:sdtPr>
+        <w:sdtEndPr/>
         <w:sdtContent>
           <w:r>
             <w:rPr>
@@ -1206,6 +1209,7 @@
           <w:id w:val="-346031145"/>
           <w:citation/>
         </w:sdtPr>
+        <w:sdtEndPr/>
         <w:sdtContent>
           <w:r>
             <w:rPr>
@@ -1364,6 +1368,7 @@
           <w:id w:val="-715577940"/>
           <w:citation/>
         </w:sdtPr>
+        <w:sdtEndPr/>
         <w:sdtContent>
           <w:r>
             <w:rPr>
@@ -1647,6 +1652,7 @@
           <w:id w:val="-1539425736"/>
           <w:citation/>
         </w:sdtPr>
+        <w:sdtEndPr/>
         <w:sdtContent>
           <w:r>
             <w:rPr>
@@ -1717,6 +1723,7 @@
           <w:id w:val="231900105"/>
           <w:citation/>
         </w:sdtPr>
+        <w:sdtEndPr/>
         <w:sdtContent>
           <w:r>
             <w:rPr>
@@ -1803,6 +1810,7 @@
           <w:id w:val="-1827892316"/>
           <w:citation/>
         </w:sdtPr>
+        <w:sdtEndPr/>
         <w:sdtContent>
           <w:r>
             <w:rPr>
@@ -3478,7 +3486,7 @@
           <w:sz w:val="24"/>
           <w:szCs w:val="24"/>
         </w:rPr>
-        <w:t xml:space="preserve">focussed on testing whether correlations between equity markets </w:t>
+        <w:t xml:space="preserve">focussed on testing whether correlations </w:t>
       </w:r>
       <w:r>
         <w:rPr>
@@ -4019,7 +4027,39 @@
           <w:sz w:val="24"/>
           <w:szCs w:val="24"/>
         </w:rPr>
-        <w:t xml:space="preserve">If this state variable is insignificant, only interdependence is present instead of contagion. Evidence of contagion is found from Thailand to Indonesia and Malaysia, whereas interdependence is observed between Thailand and Korea and the Philippines. </w:t>
+        <w:t xml:space="preserve">If this state variable is </w:t>
+      </w:r>
+      <w:r>
+        <w:rPr>
+          <w:rFonts w:ascii="Arial" w:hAnsi="Arial" w:cs="Arial"/>
+          <w:sz w:val="24"/>
+          <w:szCs w:val="24"/>
+        </w:rPr>
+        <w:t xml:space="preserve">significant, </w:t>
+      </w:r>
+      <w:r>
+        <w:rPr>
+          <w:rFonts w:ascii="Arial" w:hAnsi="Arial" w:cs="Arial"/>
+          <w:sz w:val="24"/>
+          <w:szCs w:val="24"/>
+        </w:rPr>
+        <w:t>contagion</w:t>
+      </w:r>
+      <w:r>
+        <w:rPr>
+          <w:rFonts w:ascii="Arial" w:hAnsi="Arial" w:cs="Arial"/>
+          <w:sz w:val="24"/>
+          <w:szCs w:val="24"/>
+        </w:rPr>
+        <w:t xml:space="preserve"> is present. If not, only interdependence is observed</w:t>
+      </w:r>
+      <w:r>
+        <w:rPr>
+          <w:rFonts w:ascii="Arial" w:hAnsi="Arial" w:cs="Arial"/>
+          <w:sz w:val="24"/>
+          <w:szCs w:val="24"/>
+        </w:rPr>
+        <w:t xml:space="preserve">. Evidence of contagion is found from Thailand to Indonesia and Malaysia, whereas interdependence is observed between Thailand and Korea and the Philippines. </w:t>
       </w:r>
       <w:r>
         <w:rPr>
@@ -4812,24 +4852,15 @@
           <w:sz w:val="24"/>
           <w:szCs w:val="24"/>
         </w:rPr>
-        <w:t>(</w:t>
-      </w:r>
-      <w:r>
-        <w:rPr>
-          <w:rFonts w:ascii="Arial" w:hAnsi="Arial" w:cs="Arial"/>
-          <w:noProof/>
-          <w:sz w:val="24"/>
-          <w:szCs w:val="24"/>
-        </w:rPr>
-        <w:t>2018)</w:t>
-      </w:r>
-      <w:r>
-        <w:rPr>
-          <w:rFonts w:ascii="Arial" w:hAnsi="Arial" w:cs="Arial"/>
-          <w:sz w:val="24"/>
-          <w:szCs w:val="24"/>
-        </w:rPr>
-        <w:t xml:space="preserve"> to specifically assess the contagion between South Africa and the other BRICS nations during global and BRICS-specific financial crises. The main findings from the author is that there exists capital market interdependence between Brazil and South Africa and that the contagion effect of crises originating from Russia, India and China on South Africa is greater than the contagion effect of crises originating in South Africa on said countries. A DCC-GARCH model was used by </w:t>
+        <w:t>(2018)</w:t>
+      </w:r>
+      <w:r>
+        <w:rPr>
+          <w:rFonts w:ascii="Arial" w:hAnsi="Arial" w:cs="Arial"/>
+          <w:sz w:val="24"/>
+          <w:szCs w:val="24"/>
+        </w:rPr>
+        <w:t xml:space="preserve"> to specifically assess contagion between South Africa and the other BRICS nations during global and BRICS-specific financial crises. The main findings from the author is that there exists capital market interdependence between Brazil and South Africa and that the contagion effect of crises originating from Russia, India and China on South Africa is greater than the contagion effect of crises originating in South Africa on said countries. A DCC-GARCH model was used by </w:t>
       </w:r>
       <w:r>
         <w:rPr>
@@ -4856,16 +4887,7 @@
           <w:sz w:val="24"/>
           <w:szCs w:val="24"/>
         </w:rPr>
-        <w:t>(</w:t>
-      </w:r>
-      <w:r>
-        <w:rPr>
-          <w:rFonts w:ascii="Arial" w:hAnsi="Arial" w:cs="Arial"/>
-          <w:noProof/>
-          <w:sz w:val="24"/>
-          <w:szCs w:val="24"/>
-        </w:rPr>
-        <w:t>2018)</w:t>
+        <w:t>(2018)</w:t>
       </w:r>
       <w:r>
         <w:rPr>
@@ -4916,16 +4938,7 @@
           <w:sz w:val="24"/>
           <w:szCs w:val="24"/>
         </w:rPr>
-        <w:t>(</w:t>
-      </w:r>
-      <w:r>
-        <w:rPr>
-          <w:rFonts w:ascii="Arial" w:hAnsi="Arial" w:cs="Arial"/>
-          <w:noProof/>
-          <w:sz w:val="24"/>
-          <w:szCs w:val="24"/>
-        </w:rPr>
-        <w:t>2015)</w:t>
+        <w:t>(2015)</w:t>
       </w:r>
       <w:r>
         <w:rPr>
@@ -4952,7 +4965,39 @@
           <w:sz w:val="24"/>
           <w:szCs w:val="24"/>
         </w:rPr>
-        <w:t xml:space="preserve">The use of the copula methodology in the context of contagion between equity markets has received much attention in recent literature through the inaugural study by </w:t>
+        <w:t xml:space="preserve">The use of the copula methodology in the context of </w:t>
+      </w:r>
+      <w:r>
+        <w:rPr>
+          <w:rFonts w:ascii="Arial" w:hAnsi="Arial" w:cs="Arial"/>
+          <w:sz w:val="24"/>
+          <w:szCs w:val="24"/>
+        </w:rPr>
+        <w:t xml:space="preserve">financial </w:t>
+      </w:r>
+      <w:r>
+        <w:rPr>
+          <w:rFonts w:ascii="Arial" w:hAnsi="Arial" w:cs="Arial"/>
+          <w:sz w:val="24"/>
+          <w:szCs w:val="24"/>
+        </w:rPr>
+        <w:t>contagion has received much attention in recent literature</w:t>
+      </w:r>
+      <w:r>
+        <w:rPr>
+          <w:rFonts w:ascii="Arial" w:hAnsi="Arial" w:cs="Arial"/>
+          <w:sz w:val="24"/>
+          <w:szCs w:val="24"/>
+        </w:rPr>
+        <w:t xml:space="preserve">. The </w:t>
+      </w:r>
+      <w:r>
+        <w:rPr>
+          <w:rFonts w:ascii="Arial" w:hAnsi="Arial" w:cs="Arial"/>
+          <w:sz w:val="24"/>
+          <w:szCs w:val="24"/>
+        </w:rPr>
+        <w:t xml:space="preserve">inaugural study by </w:t>
       </w:r>
       <w:r>
         <w:rPr>
@@ -4987,7 +5032,15 @@
           <w:sz w:val="24"/>
           <w:szCs w:val="24"/>
         </w:rPr>
-        <w:t xml:space="preserve">. The authors use Normal and Extreme Value copulas to study </w:t>
+        <w:t xml:space="preserve"> </w:t>
+      </w:r>
+      <w:r>
+        <w:rPr>
+          <w:rFonts w:ascii="Arial" w:hAnsi="Arial" w:cs="Arial"/>
+          <w:sz w:val="24"/>
+          <w:szCs w:val="24"/>
+        </w:rPr>
+        <w:t xml:space="preserve">use Normal and Extreme Value copulas to study </w:t>
       </w:r>
       <w:r>
         <w:rPr>
@@ -5003,16 +5056,153 @@
           <w:sz w:val="24"/>
           <w:szCs w:val="24"/>
         </w:rPr>
-        <w:t xml:space="preserve">contagion during the Asian Crisis between the stock and exchange markets of Thailand, Korea, Malaysia, Philippines and Indonesia. It is found that the main advantage of using the copula methodology is the fact that it allows for the analysis of scenarios that go beyond normal </w:t>
-      </w:r>
-      <w:r>
-        <w:rPr>
-          <w:rFonts w:ascii="Arial" w:hAnsi="Arial" w:cs="Arial"/>
+        <w:t>contagion during the Asian Crisis between the stock and exchange markets of Thailand, Korea, Malaysia, Philippines and Indonesia. It is found that the main advantage of using the copula methodology is the fact that it allows for the analysis of scenarios that go beyond normal dependence structures. Building on this,</w:t>
+      </w:r>
+      <w:r>
+        <w:rPr>
+          <w:rFonts w:ascii="Arial" w:hAnsi="Arial" w:cs="Arial"/>
+          <w:noProof/>
+          <w:sz w:val="24"/>
+          <w:szCs w:val="24"/>
+        </w:rPr>
+        <w:t xml:space="preserve"> </w:t>
+      </w:r>
+      <w:r>
+        <w:rPr>
+          <w:rFonts w:ascii="Arial" w:hAnsi="Arial" w:cs="Arial"/>
+          <w:noProof/>
+          <w:sz w:val="24"/>
+          <w:szCs w:val="24"/>
+        </w:rPr>
+        <w:t>Chan-</w:t>
+      </w:r>
+      <w:r>
+        <w:rPr>
+          <w:rFonts w:ascii="Arial" w:hAnsi="Arial" w:cs="Arial"/>
+          <w:noProof/>
           <w:sz w:val="24"/>
           <w:szCs w:val="24"/>
         </w:rPr>
         <w:lastRenderedPageBreak/>
-        <w:t>dependence structures. Building on this,</w:t>
+        <w:t>Lau, Mathieson, &amp; Yao</w:t>
+      </w:r>
+      <w:r>
+        <w:rPr>
+          <w:rFonts w:ascii="Arial" w:hAnsi="Arial" w:cs="Arial"/>
+          <w:noProof/>
+          <w:sz w:val="24"/>
+          <w:szCs w:val="24"/>
+        </w:rPr>
+        <w:t xml:space="preserve"> (</w:t>
+      </w:r>
+      <w:r>
+        <w:rPr>
+          <w:rFonts w:ascii="Arial" w:hAnsi="Arial" w:cs="Arial"/>
+          <w:noProof/>
+          <w:sz w:val="24"/>
+          <w:szCs w:val="24"/>
+        </w:rPr>
+        <w:t>2004)</w:t>
+      </w:r>
+      <w:r>
+        <w:rPr>
+          <w:rFonts w:ascii="Arial" w:hAnsi="Arial" w:cs="Arial"/>
+          <w:sz w:val="24"/>
+          <w:szCs w:val="24"/>
+        </w:rPr>
+        <w:t xml:space="preserve"> used Extreme Value Theory measures whilst utilizing copulas. Specifically, they developed contagion measures for the b</w:t>
+      </w:r>
+      <w:r>
+        <w:rPr>
+          <w:rFonts w:ascii="Arial" w:hAnsi="Arial" w:cs="Arial"/>
+          <w:sz w:val="24"/>
+          <w:szCs w:val="24"/>
+        </w:rPr>
+        <w:t xml:space="preserve">ottom and top 5 percent returns, hence defining </w:t>
+      </w:r>
+      <w:r>
+        <w:rPr>
+          <w:rFonts w:ascii="Arial" w:hAnsi="Arial" w:cs="Arial"/>
+          <w:sz w:val="24"/>
+          <w:szCs w:val="24"/>
+        </w:rPr>
+        <w:t>bear and bull market contagion</w:t>
+      </w:r>
+      <w:r>
+        <w:rPr>
+          <w:rFonts w:ascii="Arial" w:hAnsi="Arial" w:cs="Arial"/>
+          <w:sz w:val="24"/>
+          <w:szCs w:val="24"/>
+        </w:rPr>
+        <w:t xml:space="preserve"> respectfully</w:t>
+      </w:r>
+      <w:r>
+        <w:rPr>
+          <w:rFonts w:ascii="Arial" w:hAnsi="Arial" w:cs="Arial"/>
+          <w:sz w:val="24"/>
+          <w:szCs w:val="24"/>
+        </w:rPr>
+        <w:t>. By studying the weekly stock market returns of a wide array of mature and emerging economies, the main findings of the authors are that there is a significant difference in the contagion patterns across regions. Also, contagion is higher for negative returns</w:t>
+      </w:r>
+      <w:r>
+        <w:rPr>
+          <w:rFonts w:ascii="Arial" w:hAnsi="Arial" w:cs="Arial"/>
+          <w:sz w:val="24"/>
+          <w:szCs w:val="24"/>
+        </w:rPr>
+        <w:t>, i.e. during bear markets</w:t>
+      </w:r>
+      <w:r>
+        <w:rPr>
+          <w:rFonts w:ascii="Arial" w:hAnsi="Arial" w:cs="Arial"/>
+          <w:sz w:val="24"/>
+          <w:szCs w:val="24"/>
+        </w:rPr>
+        <w:t xml:space="preserve">. A mixed copula approach is considered by </w:t>
+      </w:r>
+      <w:r>
+        <w:rPr>
+          <w:rFonts w:ascii="Arial" w:hAnsi="Arial" w:cs="Arial"/>
+          <w:noProof/>
+          <w:sz w:val="24"/>
+          <w:szCs w:val="24"/>
+        </w:rPr>
+        <w:t>Hu</w:t>
+      </w:r>
+      <w:r>
+        <w:rPr>
+          <w:rFonts w:ascii="Arial" w:hAnsi="Arial" w:cs="Arial"/>
+          <w:noProof/>
+          <w:sz w:val="24"/>
+          <w:szCs w:val="24"/>
+        </w:rPr>
+        <w:t xml:space="preserve"> (</w:t>
+      </w:r>
+      <w:r>
+        <w:rPr>
+          <w:rFonts w:ascii="Arial" w:hAnsi="Arial" w:cs="Arial"/>
+          <w:noProof/>
+          <w:sz w:val="24"/>
+          <w:szCs w:val="24"/>
+        </w:rPr>
+        <w:t>2006)</w:t>
+      </w:r>
+      <w:r>
+        <w:rPr>
+          <w:rFonts w:ascii="Arial" w:hAnsi="Arial" w:cs="Arial"/>
+          <w:sz w:val="24"/>
+          <w:szCs w:val="24"/>
+        </w:rPr>
+        <w:t xml:space="preserve"> to take account for various patterns of dependence structures. The authors consider a Gaussian copula with no tail dependence, Gumbel copula with positive right tail dependence and its survival counterpart with positive left tail dependence. By considering the weights of the mixture model, the author can ascertain whether contagion exists and whether it is more prominent during positive or negative shocks. The authors study contagion between the S&amp;P 500, FTSE, Nikkei and Hang Seng markets. The main finding is that only left tail dependence is observed, indicating that markets are expected to depreciate together instead of appreciate together. A mixed copula approach with Markov switching parameters is used by </w:t>
+      </w:r>
+      <w:r>
+        <w:rPr>
+          <w:rFonts w:ascii="Arial" w:hAnsi="Arial" w:cs="Arial"/>
+          <w:noProof/>
+          <w:sz w:val="24"/>
+          <w:szCs w:val="24"/>
+        </w:rPr>
+        <w:t>Rodriguez</w:t>
       </w:r>
       <w:r>
         <w:rPr>
@@ -5030,7 +5220,56 @@
           <w:sz w:val="24"/>
           <w:szCs w:val="24"/>
         </w:rPr>
-        <w:t>Chan-Lau, Mathieson, &amp; Yao</w:t>
+        <w:t>(2007)</w:t>
+      </w:r>
+      <w:r>
+        <w:rPr>
+          <w:rFonts w:ascii="Arial" w:hAnsi="Arial" w:cs="Arial"/>
+          <w:sz w:val="24"/>
+          <w:szCs w:val="24"/>
+        </w:rPr>
+        <w:t xml:space="preserve"> to </w:t>
+      </w:r>
+      <w:r>
+        <w:rPr>
+          <w:rFonts w:ascii="Arial" w:hAnsi="Arial" w:cs="Arial"/>
+          <w:sz w:val="24"/>
+          <w:szCs w:val="24"/>
+        </w:rPr>
+        <w:t>discern between interdependence and</w:t>
+      </w:r>
+      <w:r>
+        <w:rPr>
+          <w:rFonts w:ascii="Arial" w:hAnsi="Arial" w:cs="Arial"/>
+          <w:sz w:val="24"/>
+          <w:szCs w:val="24"/>
+        </w:rPr>
+        <w:t xml:space="preserve"> contagion between four Latin American markets during the Mexican crisis of 1994 and five East Asian markets during the Asian crisis of 1997. The advantage of using this methodology is that </w:t>
+      </w:r>
+      <w:r>
+        <w:rPr>
+          <w:rFonts w:ascii="Arial" w:hAnsi="Arial" w:cs="Arial"/>
+          <w:sz w:val="24"/>
+          <w:szCs w:val="24"/>
+        </w:rPr>
+        <w:t>determining periods of economic turmoil</w:t>
+      </w:r>
+      <w:r>
+        <w:rPr>
+          <w:rFonts w:ascii="Arial" w:hAnsi="Arial" w:cs="Arial"/>
+          <w:sz w:val="24"/>
+          <w:szCs w:val="24"/>
+        </w:rPr>
+        <w:t xml:space="preserve"> become endogenous to the model. In studying multivariate dependence structures, </w:t>
+      </w:r>
+      <w:r>
+        <w:rPr>
+          <w:rFonts w:ascii="Arial" w:hAnsi="Arial" w:cs="Arial"/>
+          <w:noProof/>
+          <w:sz w:val="24"/>
+          <w:szCs w:val="24"/>
+        </w:rPr>
+        <w:t>Chollete, Heinen, &amp; Valdesogo</w:t>
       </w:r>
       <w:r>
         <w:rPr>
@@ -5048,24 +5287,191 @@
           <w:sz w:val="24"/>
           <w:szCs w:val="24"/>
         </w:rPr>
-        <w:t>2004)</w:t>
-      </w:r>
-      <w:r>
-        <w:rPr>
-          <w:rFonts w:ascii="Arial" w:hAnsi="Arial" w:cs="Arial"/>
-          <w:sz w:val="24"/>
-          <w:szCs w:val="24"/>
-        </w:rPr>
-        <w:t xml:space="preserve"> used Extreme Value Theory measures whilst utilizing copulas. Specifically, they developed contagion measures for the bottom and top 5 percent returns and bear and bull market contagion. By studying the weekly stock market returns of a wide array of mature and emerging economies, the main findings of the authors are that there is a significant difference in the contagion patterns across regions. Also, contagion is higher for negative returns. A mixed copula approach is considered by </w:t>
-      </w:r>
-      <w:r>
-        <w:rPr>
-          <w:rFonts w:ascii="Arial" w:hAnsi="Arial" w:cs="Arial"/>
-          <w:noProof/>
-          <w:sz w:val="24"/>
-          <w:szCs w:val="24"/>
-        </w:rPr>
-        <w:t>Hu</w:t>
+        <w:t>2009)</w:t>
+      </w:r>
+      <w:r>
+        <w:rPr>
+          <w:rFonts w:ascii="Arial" w:hAnsi="Arial" w:cs="Arial"/>
+          <w:sz w:val="24"/>
+          <w:szCs w:val="24"/>
+        </w:rPr>
+        <w:t xml:space="preserve"> </w:t>
+      </w:r>
+      <w:r>
+        <w:rPr>
+          <w:rFonts w:ascii="Arial" w:hAnsi="Arial" w:cs="Arial"/>
+          <w:sz w:val="24"/>
+          <w:szCs w:val="24"/>
+        </w:rPr>
+        <w:t>expands on this by doing a</w:t>
+      </w:r>
+      <w:r>
+        <w:rPr>
+          <w:rFonts w:ascii="Arial" w:hAnsi="Arial" w:cs="Arial"/>
+          <w:sz w:val="24"/>
+          <w:szCs w:val="24"/>
+        </w:rPr>
+        <w:t xml:space="preserve"> comparison between mixture copula models and canonical vine copulas. The authors find that canonical vine copulas will generally outperform mixture copulas since the latter implicitly limit</w:t>
+      </w:r>
+      <w:r>
+        <w:rPr>
+          <w:rFonts w:ascii="Arial" w:hAnsi="Arial" w:cs="Arial"/>
+          <w:sz w:val="24"/>
+          <w:szCs w:val="24"/>
+        </w:rPr>
+        <w:t>s</w:t>
+      </w:r>
+      <w:r>
+        <w:rPr>
+          <w:rFonts w:ascii="Arial" w:hAnsi="Arial" w:cs="Arial"/>
+          <w:sz w:val="24"/>
+          <w:szCs w:val="24"/>
+        </w:rPr>
+        <w:t xml:space="preserve"> the feasible region of dependence between variables. The authors continue by utilizing a regime switching canonical vine copula methodology to study the dependence structures between the G5 countries and Latin American regions. The two main findings are that canonical vine copulas generally dominate alternative dependence structures and the choice of copula can have a significant effect in modelling international portfolio returns. The copula methodology is also used by </w:t>
+      </w:r>
+      <w:r>
+        <w:rPr>
+          <w:rFonts w:ascii="Arial" w:hAnsi="Arial" w:cs="Arial"/>
+          <w:noProof/>
+          <w:sz w:val="24"/>
+          <w:szCs w:val="24"/>
+        </w:rPr>
+        <w:t>Horta, Mendes, &amp; Vieira</w:t>
+      </w:r>
+      <w:r>
+        <w:rPr>
+          <w:rFonts w:ascii="Arial" w:hAnsi="Arial" w:cs="Arial"/>
+          <w:noProof/>
+          <w:sz w:val="24"/>
+          <w:szCs w:val="24"/>
+        </w:rPr>
+        <w:t xml:space="preserve"> </w:t>
+      </w:r>
+      <w:r>
+        <w:rPr>
+          <w:rFonts w:ascii="Arial" w:hAnsi="Arial" w:cs="Arial"/>
+          <w:noProof/>
+          <w:sz w:val="24"/>
+          <w:szCs w:val="24"/>
+        </w:rPr>
+        <w:t>(2010)</w:t>
+      </w:r>
+      <w:r>
+        <w:rPr>
+          <w:rFonts w:ascii="Arial" w:hAnsi="Arial" w:cs="Arial"/>
+          <w:sz w:val="24"/>
+          <w:szCs w:val="24"/>
+        </w:rPr>
+        <w:t xml:space="preserve"> to test for </w:t>
+      </w:r>
+      <w:r>
+        <w:rPr>
+          <w:rFonts w:ascii="Arial" w:hAnsi="Arial" w:cs="Arial"/>
+          <w:sz w:val="24"/>
+          <w:szCs w:val="24"/>
+        </w:rPr>
+        <w:t xml:space="preserve">interdependence and </w:t>
+      </w:r>
+      <w:r>
+        <w:rPr>
+          <w:rFonts w:ascii="Arial" w:hAnsi="Arial" w:cs="Arial"/>
+          <w:sz w:val="24"/>
+          <w:szCs w:val="24"/>
+        </w:rPr>
+        <w:t xml:space="preserve">contagion from the US stock market to the stock markets of the Netherlands, Belgium, France and Portugal during the US subprime crisis of 2007 - 2009. Hypothesis tests based on the Kendall’s tau statistic are designed to test for the existence and the homogeneity of contagion from the US stock market to the </w:t>
+      </w:r>
+      <w:r>
+        <w:rPr>
+          <w:rFonts w:ascii="Arial" w:hAnsi="Arial" w:cs="Arial"/>
+          <w:sz w:val="24"/>
+          <w:szCs w:val="24"/>
+        </w:rPr>
+        <w:lastRenderedPageBreak/>
+        <w:t xml:space="preserve">other stock markets. The authors also develop a hypothesis test to test whether contagion to financial firms are the same as contagion to industrial firms. The authors found that there were no statistically significant differences in contagion when global or sectoral indices were considered. </w:t>
+      </w:r>
+      <w:r>
+        <w:rPr>
+          <w:rFonts w:ascii="Arial" w:hAnsi="Arial" w:cs="Arial"/>
+          <w:sz w:val="24"/>
+          <w:szCs w:val="24"/>
+        </w:rPr>
+        <w:t>The existence of interdependence and c</w:t>
+      </w:r>
+      <w:r>
+        <w:rPr>
+          <w:rFonts w:ascii="Arial" w:hAnsi="Arial" w:cs="Arial"/>
+          <w:sz w:val="24"/>
+          <w:szCs w:val="24"/>
+        </w:rPr>
+        <w:t xml:space="preserve">ontagion </w:t>
+      </w:r>
+      <w:r>
+        <w:rPr>
+          <w:rFonts w:ascii="Arial" w:hAnsi="Arial" w:cs="Arial"/>
+          <w:sz w:val="24"/>
+          <w:szCs w:val="24"/>
+        </w:rPr>
+        <w:t xml:space="preserve">between </w:t>
+      </w:r>
+      <w:r>
+        <w:rPr>
+          <w:rFonts w:ascii="Arial" w:hAnsi="Arial" w:cs="Arial"/>
+          <w:sz w:val="24"/>
+          <w:szCs w:val="24"/>
+        </w:rPr>
+        <w:t xml:space="preserve">developed foreign exchange and stock markets to African stock markets was studied by </w:t>
+      </w:r>
+      <w:r>
+        <w:rPr>
+          <w:rFonts w:ascii="Arial" w:hAnsi="Arial" w:cs="Arial"/>
+          <w:noProof/>
+          <w:sz w:val="24"/>
+          <w:szCs w:val="24"/>
+        </w:rPr>
+        <w:t>Paul &amp; Gideon</w:t>
+      </w:r>
+      <w:r>
+        <w:rPr>
+          <w:rFonts w:ascii="Arial" w:hAnsi="Arial" w:cs="Arial"/>
+          <w:noProof/>
+          <w:sz w:val="24"/>
+          <w:szCs w:val="24"/>
+        </w:rPr>
+        <w:t xml:space="preserve"> </w:t>
+      </w:r>
+      <w:r>
+        <w:rPr>
+          <w:rFonts w:ascii="Arial" w:hAnsi="Arial" w:cs="Arial"/>
+          <w:noProof/>
+          <w:sz w:val="24"/>
+          <w:szCs w:val="24"/>
+        </w:rPr>
+        <w:t>(2017)</w:t>
+      </w:r>
+      <w:r>
+        <w:rPr>
+          <w:rFonts w:ascii="Arial" w:hAnsi="Arial" w:cs="Arial"/>
+          <w:sz w:val="24"/>
+          <w:szCs w:val="24"/>
+        </w:rPr>
+        <w:t>. The authors focussed on calculating the downside cumulative mean distribution Conditional Value-At-Risk (CoVaR) whilst using copula functions. They found that the e</w:t>
+      </w:r>
+      <w:r>
+        <w:rPr>
+          <w:rFonts w:ascii="Arial" w:hAnsi="Arial" w:cs="Arial"/>
+          <w:sz w:val="24"/>
+          <w:szCs w:val="24"/>
+        </w:rPr>
+        <w:t xml:space="preserve">ffect of global shocks to African stock markets might only manifest post-crisis. Utilizing the flexibility of regular vine copulas, </w:t>
+      </w:r>
+      <w:r>
+        <w:rPr>
+          <w:rFonts w:ascii="Arial" w:hAnsi="Arial" w:cs="Arial"/>
+          <w:noProof/>
+          <w:sz w:val="24"/>
+          <w:szCs w:val="24"/>
+        </w:rPr>
+        <w:t>Cubillos-Rocha, Gomez-Gonzalez, &amp; Melo-Velandia</w:t>
       </w:r>
       <w:r>
         <w:rPr>
@@ -5083,24 +5489,32 @@
           <w:sz w:val="24"/>
           <w:szCs w:val="24"/>
         </w:rPr>
-        <w:t>2006)</w:t>
-      </w:r>
-      <w:r>
-        <w:rPr>
-          <w:rFonts w:ascii="Arial" w:hAnsi="Arial" w:cs="Arial"/>
-          <w:sz w:val="24"/>
-          <w:szCs w:val="24"/>
-        </w:rPr>
-        <w:t xml:space="preserve"> to take account for various patterns of dependence structures. The authors consider a Gaussian copula with no tail dependence, Gumbel copula with positive right tail dependence and its survival counterpart with positive left tail dependence. By considering the weights of the mixture model, the author can ascertain whether contagion exists and whether it is more prominent during positive or negative shocks. The authors study contagion between the S&amp;P 500, FTSE, Nikkei and Hang Seng markets. The main finding is that only left tail dependence is observed, indicating that markets are expected to depreciate together instead of appreciate together. A mixed copula approach with Markov switching parameters is used by </w:t>
-      </w:r>
-      <w:r>
-        <w:rPr>
-          <w:rFonts w:ascii="Arial" w:hAnsi="Arial" w:cs="Arial"/>
-          <w:noProof/>
-          <w:sz w:val="24"/>
-          <w:szCs w:val="24"/>
-        </w:rPr>
-        <w:t>Rodriguez</w:t>
+        <w:t>2019)</w:t>
+      </w:r>
+      <w:r>
+        <w:rPr>
+          <w:rFonts w:ascii="Arial" w:hAnsi="Arial" w:cs="Arial"/>
+          <w:sz w:val="24"/>
+          <w:szCs w:val="24"/>
+        </w:rPr>
+        <w:t xml:space="preserve"> studied contagion between developed and large developing economies whilst also considering whether contagion follows a geographical pattern. They</w:t>
+      </w:r>
+      <w:r>
+        <w:rPr>
+          <w:rFonts w:ascii="Arial" w:hAnsi="Arial" w:cs="Arial"/>
+          <w:sz w:val="24"/>
+          <w:szCs w:val="24"/>
+        </w:rPr>
+        <w:t xml:space="preserve"> found that contagion only occurs in times of currency appreciation with respect to the US dollar. The authors also find that whilst contagion is more observable within countries of similar regions, emerging market currencies are more affected by developed market currencies. This paper utilizes the techniques introduced by </w:t>
+      </w:r>
+      <w:r>
+        <w:rPr>
+          <w:rFonts w:ascii="Arial" w:hAnsi="Arial" w:cs="Arial"/>
+          <w:noProof/>
+          <w:sz w:val="24"/>
+          <w:szCs w:val="24"/>
+        </w:rPr>
+        <w:t>Cubillos-Rocha, Gomez-Gonzalez, &amp; Melo-Velandia</w:t>
       </w:r>
       <w:r>
         <w:rPr>
@@ -5118,51 +5532,63 @@
           <w:sz w:val="24"/>
           <w:szCs w:val="24"/>
         </w:rPr>
-        <w:t>(</w:t>
-      </w:r>
-      <w:r>
-        <w:rPr>
-          <w:rFonts w:ascii="Arial" w:hAnsi="Arial" w:cs="Arial"/>
-          <w:noProof/>
-          <w:sz w:val="24"/>
-          <w:szCs w:val="24"/>
-        </w:rPr>
-        <w:t>2007)</w:t>
-      </w:r>
-      <w:r>
-        <w:rPr>
-          <w:rFonts w:ascii="Arial" w:hAnsi="Arial" w:cs="Arial"/>
-          <w:sz w:val="24"/>
-          <w:szCs w:val="24"/>
-        </w:rPr>
-        <w:t xml:space="preserve"> to study contagion between four Latin American markets during the Mexican crisis of 1994 and five East Asian markets during the Asian crisis of 1997. The advantage of using this methodology is that the definition of contagion episodes and extreme events become endogenous to the model. In studying multivariate dependence structures, </w:t>
-      </w:r>
-      <w:r>
-        <w:rPr>
-          <w:rFonts w:ascii="Arial" w:hAnsi="Arial" w:cs="Arial"/>
-          <w:noProof/>
-          <w:sz w:val="24"/>
-          <w:szCs w:val="24"/>
-        </w:rPr>
-        <w:t>Chollete, Heinen, &amp; Valdesogo</w:t>
-      </w:r>
-      <w:r>
-        <w:rPr>
-          <w:rFonts w:ascii="Arial" w:hAnsi="Arial" w:cs="Arial"/>
-          <w:noProof/>
-          <w:sz w:val="24"/>
-          <w:szCs w:val="24"/>
-        </w:rPr>
-        <w:t xml:space="preserve"> (</w:t>
-      </w:r>
-      <w:r>
-        <w:rPr>
-          <w:rFonts w:ascii="Arial" w:hAnsi="Arial" w:cs="Arial"/>
-          <w:noProof/>
-          <w:sz w:val="24"/>
-          <w:szCs w:val="24"/>
-        </w:rPr>
-        <w:t>2009)</w:t>
+        <w:t>(2019)</w:t>
+      </w:r>
+      <w:r>
+        <w:rPr>
+          <w:rFonts w:ascii="Arial" w:hAnsi="Arial" w:cs="Arial"/>
+          <w:sz w:val="24"/>
+          <w:szCs w:val="24"/>
+        </w:rPr>
+        <w:t xml:space="preserve"> since the regular vine copula methodology allows for a multitude of different correlation structures that do not have to be predefined. </w:t>
+      </w:r>
+      <w:r>
+        <w:rPr>
+          <w:rFonts w:ascii="Arial" w:hAnsi="Arial" w:cs="Arial"/>
+          <w:sz w:val="24"/>
+          <w:szCs w:val="24"/>
+        </w:rPr>
+        <w:t>Where the latter paper only focussed on identifying contagion</w:t>
+      </w:r>
+      <w:r>
+        <w:rPr>
+          <w:rFonts w:ascii="Arial" w:hAnsi="Arial" w:cs="Arial"/>
+          <w:sz w:val="24"/>
+          <w:szCs w:val="24"/>
+        </w:rPr>
+        <w:t xml:space="preserve">, this article extends on this line of literature </w:t>
+      </w:r>
+      <w:r>
+        <w:rPr>
+          <w:rFonts w:ascii="Arial" w:hAnsi="Arial" w:cs="Arial"/>
+          <w:sz w:val="24"/>
+          <w:szCs w:val="24"/>
+        </w:rPr>
+        <w:t>i</w:t>
+      </w:r>
+      <w:r>
+        <w:rPr>
+          <w:rFonts w:ascii="Arial" w:hAnsi="Arial" w:cs="Arial"/>
+          <w:sz w:val="24"/>
+          <w:szCs w:val="24"/>
+        </w:rPr>
+        <w:t xml:space="preserve">n a methodological manner by </w:t>
+      </w:r>
+      <w:r>
+        <w:rPr>
+          <w:rFonts w:ascii="Arial" w:hAnsi="Arial" w:cs="Arial"/>
+          <w:sz w:val="24"/>
+          <w:szCs w:val="24"/>
+        </w:rPr>
+        <w:t xml:space="preserve">attempting to </w:t>
+      </w:r>
+      <w:r>
+        <w:rPr>
+          <w:rFonts w:ascii="Arial" w:hAnsi="Arial" w:cs="Arial"/>
+          <w:sz w:val="24"/>
+          <w:szCs w:val="24"/>
+        </w:rPr>
+        <w:t>distinguish</w:t>
       </w:r>
       <w:r>
         <w:rPr>
@@ -5172,269 +5598,15 @@
         </w:rPr>
         <w:t xml:space="preserve"> </w:t>
       </w:r>
-      <w:r>
-        <w:rPr>
-          <w:rFonts w:ascii="Arial" w:hAnsi="Arial" w:cs="Arial"/>
-          <w:sz w:val="24"/>
-          <w:szCs w:val="24"/>
-        </w:rPr>
-        <w:t>expands on this by doing a</w:t>
-      </w:r>
-      <w:r>
-        <w:rPr>
-          <w:rFonts w:ascii="Arial" w:hAnsi="Arial" w:cs="Arial"/>
-          <w:sz w:val="24"/>
-          <w:szCs w:val="24"/>
-        </w:rPr>
-        <w:t xml:space="preserve"> comparison between mixture copula models and canonical vine copulas. The authors find that canonical vine copulas will generally outperform mixture copulas since the latter implicitly limit</w:t>
-      </w:r>
-      <w:r>
-        <w:rPr>
-          <w:rFonts w:ascii="Arial" w:hAnsi="Arial" w:cs="Arial"/>
-          <w:sz w:val="24"/>
-          <w:szCs w:val="24"/>
-        </w:rPr>
-        <w:t>s</w:t>
-      </w:r>
-      <w:r>
-        <w:rPr>
-          <w:rFonts w:ascii="Arial" w:hAnsi="Arial" w:cs="Arial"/>
-          <w:sz w:val="24"/>
-          <w:szCs w:val="24"/>
-        </w:rPr>
-        <w:t xml:space="preserve"> the feasible region of dependence between variables. The authors continue by utilizing a regime switching canonical vine copula methodology to study the dependence structures between the G5 countries and Latin American regions. The two main findings are that canonical vine copulas generally dominate alternative dependence structures and the choice of copula can have a significant effect in modelling international portfolio returns. The copula methodology is also used by </w:t>
-      </w:r>
-      <w:r>
-        <w:rPr>
-          <w:rFonts w:ascii="Arial" w:hAnsi="Arial" w:cs="Arial"/>
-          <w:noProof/>
-          <w:sz w:val="24"/>
-          <w:szCs w:val="24"/>
-        </w:rPr>
-        <w:t>Horta, Mendes, &amp; Vieira</w:t>
-      </w:r>
-      <w:r>
-        <w:rPr>
-          <w:rFonts w:ascii="Arial" w:hAnsi="Arial" w:cs="Arial"/>
-          <w:noProof/>
-          <w:sz w:val="24"/>
-          <w:szCs w:val="24"/>
-        </w:rPr>
-        <w:t xml:space="preserve"> </w:t>
-      </w:r>
-      <w:r>
-        <w:rPr>
-          <w:rFonts w:ascii="Arial" w:hAnsi="Arial" w:cs="Arial"/>
-          <w:noProof/>
-          <w:sz w:val="24"/>
-          <w:szCs w:val="24"/>
-        </w:rPr>
-        <w:t>(</w:t>
-      </w:r>
-      <w:r>
-        <w:rPr>
-          <w:rFonts w:ascii="Arial" w:hAnsi="Arial" w:cs="Arial"/>
-          <w:noProof/>
-          <w:sz w:val="24"/>
-          <w:szCs w:val="24"/>
-        </w:rPr>
-        <w:t>2010)</w:t>
-      </w:r>
-      <w:r>
-        <w:rPr>
-          <w:rFonts w:ascii="Arial" w:hAnsi="Arial" w:cs="Arial"/>
-          <w:sz w:val="24"/>
-          <w:szCs w:val="24"/>
-        </w:rPr>
-        <w:t xml:space="preserve"> to test for </w:t>
-      </w:r>
-      <w:r>
-        <w:rPr>
-          <w:rFonts w:ascii="Arial" w:hAnsi="Arial" w:cs="Arial"/>
-          <w:sz w:val="24"/>
-          <w:szCs w:val="24"/>
-        </w:rPr>
-        <w:t xml:space="preserve">interdependence and </w:t>
-      </w:r>
-      <w:r>
-        <w:rPr>
-          <w:rFonts w:ascii="Arial" w:hAnsi="Arial" w:cs="Arial"/>
-          <w:sz w:val="24"/>
-          <w:szCs w:val="24"/>
-        </w:rPr>
-        <w:t xml:space="preserve">contagion from the US stock market to the stock markets of the Netherlands, Belgium, France and Portugal during the US subprime crisis of 2007 - 2009. Hypothesis tests based on the Kendall’s tau statistic are designed to test for the existence and the homogeneity of contagion from the US stock market to the </w:t>
-      </w:r>
-      <w:r>
-        <w:rPr>
-          <w:rFonts w:ascii="Arial" w:hAnsi="Arial" w:cs="Arial"/>
-          <w:sz w:val="24"/>
-          <w:szCs w:val="24"/>
-        </w:rPr>
-        <w:lastRenderedPageBreak/>
-        <w:t xml:space="preserve">other stock markets. The authors also develop a hypothesis test to test whether contagion to financial firms are the same as contagion to industrial firms. The authors found that there were no statistically significant differences in contagion when global or sectoral indices were considered. Contagion from developed foreign exchange and stock markets to African stock markets was studied by </w:t>
-      </w:r>
-      <w:r>
-        <w:rPr>
-          <w:rFonts w:ascii="Arial" w:hAnsi="Arial" w:cs="Arial"/>
-          <w:noProof/>
-          <w:sz w:val="24"/>
-          <w:szCs w:val="24"/>
-        </w:rPr>
-        <w:t>Paul &amp; Gideon</w:t>
-      </w:r>
-      <w:r>
-        <w:rPr>
-          <w:rFonts w:ascii="Arial" w:hAnsi="Arial" w:cs="Arial"/>
-          <w:noProof/>
-          <w:sz w:val="24"/>
-          <w:szCs w:val="24"/>
-        </w:rPr>
-        <w:t xml:space="preserve"> </w:t>
-      </w:r>
-      <w:r>
-        <w:rPr>
-          <w:rFonts w:ascii="Arial" w:hAnsi="Arial" w:cs="Arial"/>
-          <w:noProof/>
-          <w:sz w:val="24"/>
-          <w:szCs w:val="24"/>
-        </w:rPr>
-        <w:t>(</w:t>
-      </w:r>
-      <w:r>
-        <w:rPr>
-          <w:rFonts w:ascii="Arial" w:hAnsi="Arial" w:cs="Arial"/>
-          <w:noProof/>
-          <w:sz w:val="24"/>
-          <w:szCs w:val="24"/>
-        </w:rPr>
-        <w:t>2017)</w:t>
-      </w:r>
-      <w:r>
-        <w:rPr>
-          <w:rFonts w:ascii="Arial" w:hAnsi="Arial" w:cs="Arial"/>
-          <w:sz w:val="24"/>
-          <w:szCs w:val="24"/>
-        </w:rPr>
-        <w:t>. The authors focussed on calculating the downside cumulative mean distribution Conditional Value-At-Risk (CoVaR) whilst using copula functions. They found that the e</w:t>
-      </w:r>
-      <w:r>
-        <w:rPr>
-          <w:rFonts w:ascii="Arial" w:hAnsi="Arial" w:cs="Arial"/>
-          <w:sz w:val="24"/>
-          <w:szCs w:val="24"/>
-        </w:rPr>
-        <w:t xml:space="preserve">ffect of global shocks to African stock markets might only manifest post-crisis. Utilizing the flexibility of regular vine copulas, </w:t>
-      </w:r>
-      <w:r>
-        <w:rPr>
-          <w:rFonts w:ascii="Arial" w:hAnsi="Arial" w:cs="Arial"/>
-          <w:noProof/>
-          <w:sz w:val="24"/>
-          <w:szCs w:val="24"/>
-        </w:rPr>
-        <w:t>Cubillos-Rocha, Gomez-Gonzalez, &amp; Melo-Velandia</w:t>
-      </w:r>
-      <w:r>
-        <w:rPr>
-          <w:rFonts w:ascii="Arial" w:hAnsi="Arial" w:cs="Arial"/>
-          <w:noProof/>
-          <w:sz w:val="24"/>
-          <w:szCs w:val="24"/>
-        </w:rPr>
-        <w:t xml:space="preserve"> (</w:t>
-      </w:r>
-      <w:r>
-        <w:rPr>
-          <w:rFonts w:ascii="Arial" w:hAnsi="Arial" w:cs="Arial"/>
-          <w:noProof/>
-          <w:sz w:val="24"/>
-          <w:szCs w:val="24"/>
-        </w:rPr>
-        <w:t>2019)</w:t>
-      </w:r>
-      <w:r>
-        <w:rPr>
-          <w:rFonts w:ascii="Arial" w:hAnsi="Arial" w:cs="Arial"/>
-          <w:sz w:val="24"/>
-          <w:szCs w:val="24"/>
-        </w:rPr>
-        <w:t xml:space="preserve"> studied contagion between developed and large developing economies whilst also considering whether contagion follows a geographical pattern. They</w:t>
-      </w:r>
-      <w:r>
-        <w:rPr>
-          <w:rFonts w:ascii="Arial" w:hAnsi="Arial" w:cs="Arial"/>
-          <w:sz w:val="24"/>
-          <w:szCs w:val="24"/>
-        </w:rPr>
-        <w:t xml:space="preserve"> found that contagion only occurs in times of currency appreciation with respect to the US dollar. The authors also find that whilst contagion is more observable within countries of similar regions, emerging market currencies are more affected by developed market currencies. This paper utilizes the techniques introduced by </w:t>
-      </w:r>
-      <w:r>
-        <w:rPr>
-          <w:rFonts w:ascii="Arial" w:hAnsi="Arial" w:cs="Arial"/>
-          <w:noProof/>
-          <w:sz w:val="24"/>
-          <w:szCs w:val="24"/>
-        </w:rPr>
-        <w:t>Cubillos-Rocha, Gomez-Gonzalez, &amp; Melo-Velandia</w:t>
-      </w:r>
-      <w:r>
-        <w:rPr>
-          <w:rFonts w:ascii="Arial" w:hAnsi="Arial" w:cs="Arial"/>
-          <w:noProof/>
-          <w:sz w:val="24"/>
-          <w:szCs w:val="24"/>
-        </w:rPr>
-        <w:t xml:space="preserve"> </w:t>
-      </w:r>
-      <w:r>
-        <w:rPr>
-          <w:rFonts w:ascii="Arial" w:hAnsi="Arial" w:cs="Arial"/>
-          <w:noProof/>
-          <w:sz w:val="24"/>
-          <w:szCs w:val="24"/>
-        </w:rPr>
-        <w:t>(</w:t>
-      </w:r>
-      <w:r>
-        <w:rPr>
-          <w:rFonts w:ascii="Arial" w:hAnsi="Arial" w:cs="Arial"/>
-          <w:noProof/>
-          <w:sz w:val="24"/>
-          <w:szCs w:val="24"/>
-        </w:rPr>
-        <w:t>2019)</w:t>
-      </w:r>
-      <w:r>
-        <w:rPr>
-          <w:rFonts w:ascii="Arial" w:hAnsi="Arial" w:cs="Arial"/>
-          <w:sz w:val="24"/>
-          <w:szCs w:val="24"/>
-        </w:rPr>
-        <w:t xml:space="preserve"> since the regular vine copula methodology allows for a multitude of different correlation structures that do not have to be predefined. </w:t>
-      </w:r>
-      <w:r>
-        <w:rPr>
-          <w:rFonts w:ascii="Arial" w:hAnsi="Arial" w:cs="Arial"/>
-          <w:sz w:val="24"/>
-          <w:szCs w:val="24"/>
-        </w:rPr>
-        <w:t>Where the latter paper only focussed on identifying contagion</w:t>
-      </w:r>
-      <w:r>
-        <w:rPr>
-          <w:rFonts w:ascii="Arial" w:hAnsi="Arial" w:cs="Arial"/>
-          <w:sz w:val="24"/>
-          <w:szCs w:val="24"/>
-        </w:rPr>
-        <w:t xml:space="preserve">, this article extends on this line of literature </w:t>
-      </w:r>
-      <w:r>
-        <w:rPr>
-          <w:rFonts w:ascii="Arial" w:hAnsi="Arial" w:cs="Arial"/>
-          <w:sz w:val="24"/>
-          <w:szCs w:val="24"/>
-        </w:rPr>
-        <w:t xml:space="preserve">on a methodological manner by distinguishing between interdependence and contagion. </w:t>
+      <w:bookmarkStart w:id="0" w:name="_GoBack"/>
+      <w:bookmarkEnd w:id="0"/>
+      <w:r>
+        <w:rPr>
+          <w:rFonts w:ascii="Arial" w:hAnsi="Arial" w:cs="Arial"/>
+          <w:sz w:val="24"/>
+          <w:szCs w:val="24"/>
+        </w:rPr>
+        <w:t xml:space="preserve">between interdependence and contagion. </w:t>
       </w:r>
       <w:r>
         <w:rPr>
@@ -5557,6 +5729,7 @@
           <w:id w:val="-1925484508"/>
           <w:citation/>
         </w:sdtPr>
+        <w:sdtEndPr/>
         <w:sdtContent>
           <w:r>
             <w:rPr>
@@ -5617,6 +5790,7 @@
           <w:id w:val="-300998961"/>
           <w:citation/>
         </w:sdtPr>
+        <w:sdtEndPr/>
         <w:sdtContent>
           <w:r>
             <w:rPr>
@@ -5687,6 +5861,7 @@
           <w:id w:val="-396741225"/>
           <w:citation/>
         </w:sdtPr>
+        <w:sdtEndPr/>
         <w:sdtContent>
           <w:r>
             <w:rPr>
@@ -5757,6 +5932,7 @@
           <w:id w:val="1570382752"/>
           <w:citation/>
         </w:sdtPr>
+        <w:sdtEndPr/>
         <w:sdtContent>
           <w:r>
             <w:rPr>
@@ -5827,6 +6003,7 @@
           <w:id w:val="1819451850"/>
           <w:citation/>
         </w:sdtPr>
+        <w:sdtEndPr/>
         <w:sdtContent>
           <w:r>
             <w:rPr>
@@ -5897,6 +6074,7 @@
           <w:id w:val="-1076829128"/>
           <w:citation/>
         </w:sdtPr>
+        <w:sdtEndPr/>
         <w:sdtContent>
           <w:r>
             <w:rPr>
@@ -5967,6 +6145,7 @@
           <w:id w:val="-1866364692"/>
           <w:citation/>
         </w:sdtPr>
+        <w:sdtEndPr/>
         <w:sdtContent>
           <w:r>
             <w:rPr>
@@ -6037,6 +6216,7 @@
           <w:id w:val="275914465"/>
           <w:citation/>
         </w:sdtPr>
+        <w:sdtEndPr/>
         <w:sdtContent>
           <w:r>
             <w:rPr>
@@ -6107,6 +6287,7 @@
           <w:id w:val="1275975595"/>
           <w:citation/>
         </w:sdtPr>
+        <w:sdtEndPr/>
         <w:sdtContent>
           <w:r>
             <w:rPr>
@@ -6177,6 +6358,7 @@
           <w:id w:val="1776683102"/>
           <w:citation/>
         </w:sdtPr>
+        <w:sdtEndPr/>
         <w:sdtContent>
           <w:r>
             <w:rPr>
@@ -6256,6 +6438,7 @@
           <w:id w:val="1088044297"/>
           <w:citation/>
         </w:sdtPr>
+        <w:sdtEndPr/>
         <w:sdtContent>
           <w:r>
             <w:rPr>
@@ -6316,6 +6499,7 @@
           <w:id w:val="-1126007234"/>
           <w:citation/>
         </w:sdtPr>
+        <w:sdtEndPr/>
         <w:sdtContent>
           <w:r>
             <w:rPr>
@@ -6386,6 +6570,7 @@
           <w:id w:val="64775532"/>
           <w:citation/>
         </w:sdtPr>
+        <w:sdtEndPr/>
         <w:sdtContent>
           <w:r>
             <w:rPr>
@@ -6456,6 +6641,7 @@
           <w:id w:val="1051344962"/>
           <w:citation/>
         </w:sdtPr>
+        <w:sdtEndPr/>
         <w:sdtContent>
           <w:r>
             <w:rPr>
@@ -6525,6 +6711,7 @@
           <w:id w:val="-2125613838"/>
           <w:citation/>
         </w:sdtPr>
+        <w:sdtEndPr/>
         <w:sdtContent>
           <w:r>
             <w:rPr>
@@ -6592,6 +6779,7 @@
           <w:id w:val="-384101630"/>
           <w:citation/>
         </w:sdtPr>
+        <w:sdtEndPr/>
         <w:sdtContent>
           <w:r>
             <w:rPr>
@@ -6671,6 +6859,7 @@
           <w:id w:val="-1997712205"/>
           <w:citation/>
         </w:sdtPr>
+        <w:sdtEndPr/>
         <w:sdtContent>
           <w:r>
             <w:rPr>
@@ -6731,6 +6920,7 @@
           <w:id w:val="808137344"/>
           <w:citation/>
         </w:sdtPr>
+        <w:sdtEndPr/>
         <w:sdtContent>
           <w:r>
             <w:rPr>
@@ -6810,6 +7000,7 @@
           <w:id w:val="-1623377113"/>
           <w:citation/>
         </w:sdtPr>
+        <w:sdtEndPr/>
         <w:sdtContent>
           <w:r>
             <w:rPr>
@@ -6879,6 +7070,7 @@
           <w:id w:val="-1474592060"/>
           <w:citation/>
         </w:sdtPr>
+        <w:sdtEndPr/>
         <w:sdtContent>
           <w:r>
             <w:rPr>
@@ -6948,6 +7140,7 @@
           <w:id w:val="-74908874"/>
           <w:citation/>
         </w:sdtPr>
+        <w:sdtEndPr/>
         <w:sdtContent>
           <w:r>
             <w:rPr>
@@ -7008,6 +7201,7 @@
           <w:id w:val="-1127540158"/>
           <w:citation/>
         </w:sdtPr>
+        <w:sdtEndPr/>
         <w:sdtContent>
           <w:r>
             <w:rPr>
@@ -7087,6 +7281,7 @@
           <w:id w:val="-1658147946"/>
           <w:citation/>
         </w:sdtPr>
+        <w:sdtEndPr/>
         <w:sdtContent>
           <w:r>
             <w:rPr>
@@ -7156,6 +7351,7 @@
           <w:id w:val="-344095134"/>
           <w:citation/>
         </w:sdtPr>
+        <w:sdtEndPr/>
         <w:sdtContent>
           <w:r>
             <w:rPr>
@@ -7225,6 +7421,7 @@
           <w:id w:val="571478497"/>
           <w:citation/>
         </w:sdtPr>
+        <w:sdtEndPr/>
         <w:sdtContent>
           <w:r>
             <w:rPr>
@@ -7294,6 +7491,7 @@
           <w:id w:val="-1523698694"/>
           <w:citation/>
         </w:sdtPr>
+        <w:sdtEndPr/>
         <w:sdtContent>
           <w:r>
             <w:rPr>
@@ -7364,6 +7562,7 @@
           <w:id w:val="-1452631448"/>
           <w:citation/>
         </w:sdtPr>
+        <w:sdtEndPr/>
         <w:sdtContent>
           <w:r>
             <w:rPr>
@@ -7434,6 +7633,7 @@
           <w:id w:val="-632407213"/>
           <w:citation/>
         </w:sdtPr>
+        <w:sdtEndPr/>
         <w:sdtContent>
           <w:r>
             <w:rPr>
@@ -7504,6 +7704,7 @@
           <w:id w:val="719711071"/>
           <w:citation/>
         </w:sdtPr>
+        <w:sdtEndPr/>
         <w:sdtContent>
           <w:r>
             <w:rPr>
@@ -7583,6 +7784,7 @@
           <w:id w:val="1410279247"/>
           <w:citation/>
         </w:sdtPr>
+        <w:sdtEndPr/>
         <w:sdtContent>
           <w:r>
             <w:rPr>
@@ -7652,6 +7854,7 @@
           <w:id w:val="-120843652"/>
           <w:citation/>
         </w:sdtPr>
+        <w:sdtEndPr/>
         <w:sdtContent>
           <w:r>
             <w:rPr>
@@ -7721,6 +7924,7 @@
           <w:id w:val="1948494430"/>
           <w:citation/>
         </w:sdtPr>
+        <w:sdtEndPr/>
         <w:sdtContent>
           <w:r>
             <w:rPr>
@@ -7790,6 +7994,7 @@
           <w:id w:val="705911282"/>
           <w:citation/>
         </w:sdtPr>
+        <w:sdtEndPr/>
         <w:sdtContent>
           <w:r>
             <w:rPr>
@@ -7859,6 +8064,7 @@
           <w:id w:val="602158262"/>
           <w:citation/>
         </w:sdtPr>
+        <w:sdtEndPr/>
         <w:sdtContent>
           <w:r>
             <w:rPr>
@@ -7928,6 +8134,7 @@
           <w:id w:val="-1892962213"/>
           <w:citation/>
         </w:sdtPr>
+        <w:sdtEndPr/>
         <w:sdtContent>
           <w:r>
             <w:rPr>
@@ -7997,6 +8204,7 @@
           <w:id w:val="82196782"/>
           <w:citation/>
         </w:sdtPr>
+        <w:sdtEndPr/>
         <w:sdtContent>
           <w:r>
             <w:rPr>
@@ -8066,6 +8274,7 @@
           <w:id w:val="1196810762"/>
           <w:citation/>
         </w:sdtPr>
+        <w:sdtEndPr/>
         <w:sdtContent>
           <w:r>
             <w:rPr>
@@ -8135,6 +8344,7 @@
           <w:id w:val="-1559469923"/>
           <w:citation/>
         </w:sdtPr>
+        <w:sdtEndPr/>
         <w:sdtContent>
           <w:r>
             <w:rPr>
@@ -8204,6 +8414,7 @@
           <w:id w:val="-237408591"/>
           <w:citation/>
         </w:sdtPr>
+        <w:sdtEndPr/>
         <w:sdtContent>
           <w:r>
             <w:rPr>
@@ -8273,6 +8484,7 @@
           <w:id w:val="-1378315243"/>
           <w:citation/>
         </w:sdtPr>
+        <w:sdtEndPr/>
         <w:sdtContent>
           <w:r>
             <w:rPr>
@@ -8342,6 +8554,7 @@
           <w:id w:val="1440183959"/>
           <w:citation/>
         </w:sdtPr>
+        <w:sdtEndPr/>
         <w:sdtContent>
           <w:r>
             <w:rPr>
@@ -8411,6 +8624,7 @@
           <w:id w:val="897718851"/>
           <w:citation/>
         </w:sdtPr>
+        <w:sdtEndPr/>
         <w:sdtContent>
           <w:r>
             <w:rPr>
@@ -8480,6 +8694,7 @@
           <w:id w:val="820234330"/>
           <w:citation/>
         </w:sdtPr>
+        <w:sdtEndPr/>
         <w:sdtContent>
           <w:r>
             <w:rPr>
@@ -8549,6 +8764,7 @@
           <w:id w:val="1955211361"/>
           <w:citation/>
         </w:sdtPr>
+        <w:sdtEndPr/>
         <w:sdtContent>
           <w:r>
             <w:rPr>
@@ -8618,6 +8834,7 @@
           <w:id w:val="1369801666"/>
           <w:citation/>
         </w:sdtPr>
+        <w:sdtEndPr/>
         <w:sdtContent>
           <w:r>
             <w:rPr>
@@ -8687,6 +8904,7 @@
           <w:id w:val="-589689120"/>
           <w:citation/>
         </w:sdtPr>
+        <w:sdtEndPr/>
         <w:sdtContent>
           <w:r>
             <w:rPr>
@@ -8771,6 +8989,7 @@
           <w:docPartUnique/>
         </w:docPartObj>
       </w:sdtPr>
+      <w:sdtEndPr/>
       <w:sdtContent>
         <w:p>
           <w:pPr>
@@ -8786,8 +9005,6 @@
             </w:rPr>
             <w:t>Bibliography</w:t>
           </w:r>
-          <w:bookmarkStart w:id="0" w:name="_GoBack"/>
-          <w:bookmarkEnd w:id="0"/>
         </w:p>
         <w:sdt>
           <w:sdtPr>
@@ -8797,6 +9014,7 @@
             <w:id w:val="111145805"/>
             <w:bibliography/>
           </w:sdtPr>
+          <w:sdtEndPr/>
           <w:sdtContent>
             <w:p>
               <w:pPr>
@@ -13531,7 +13749,7 @@
 </file>
 
 <file path=customXml/itemProps1.xml><?xml version="1.0" encoding="utf-8"?>
-<ds:datastoreItem xmlns:ds="http://schemas.openxmlformats.org/officeDocument/2006/customXml" ds:itemID="{65BCD90C-674E-4E65-922C-CF6B7F46DBD1}">
+<ds:datastoreItem xmlns:ds="http://schemas.openxmlformats.org/officeDocument/2006/customXml" ds:itemID="{3DC4CE5C-CAB9-4C5A-8A34-02D62B290E79}">
   <ds:schemaRefs>
     <ds:schemaRef ds:uri="http://schemas.openxmlformats.org/officeDocument/2006/bibliography"/>
   </ds:schemaRefs>

</xml_diff>

<commit_message>
Added graphs to results
</commit_message>
<xml_diff>
--- a/uj.masters.dissertation.writing/JJ Hendriks - 218093498 mini dissertation.docx
+++ b/uj.masters.dissertation.writing/JJ Hendriks - 218093498 mini dissertation.docx
@@ -21061,16 +21061,7 @@
           <w:szCs w:val="24"/>
           <w:lang w:val="en-US"/>
         </w:rPr>
-        <w:t>This shows that extreme shocks in China’s economy does not impact Brazil significantly</w:t>
-      </w:r>
-      <w:r>
-        <w:rPr>
-          <w:rFonts w:ascii="Arial" w:hAnsi="Arial" w:cs="Arial"/>
-          <w:sz w:val="24"/>
-          <w:szCs w:val="24"/>
-          <w:lang w:val="en-US"/>
-        </w:rPr>
-        <w:t>. T</w:t>
+        <w:t>This shows that extreme shocks in China’s economy does not impact Brazil significantly. T</w:t>
       </w:r>
       <w:r>
         <w:rPr>
@@ -21304,99 +21295,103 @@
           <w:szCs w:val="24"/>
           <w:lang w:val="en-US"/>
         </w:rPr>
+        <w:t xml:space="preserve">Figure 2 displays all the interdependence and contagion events associated with Russia. Interdependence is observed between Russia’s Financial and Resource sectors. </w:t>
+      </w:r>
+      <w:r>
+        <w:rPr>
+          <w:rFonts w:ascii="Arial" w:hAnsi="Arial" w:cs="Arial"/>
+          <w:sz w:val="24"/>
+          <w:szCs w:val="24"/>
+          <w:lang w:val="en-US"/>
+        </w:rPr>
+        <w:t xml:space="preserve">All of Russia’s sectors seem to have considerable numbers of contagion cohorts, with the Financial, Industrial and Resource sectors experiencing contagion with 7, 7 and 8 other sectors, respectively. This is to be expected since Russia’s top exports are crude petroleum (28%) and refined petroleum (17%). These products are known to be volatile and can have spillover effects to the </w:t>
+      </w:r>
+      <w:proofErr w:type="gramStart"/>
+      <w:r>
+        <w:rPr>
+          <w:rFonts w:ascii="Arial" w:hAnsi="Arial" w:cs="Arial"/>
+          <w:sz w:val="24"/>
+          <w:szCs w:val="24"/>
+          <w:lang w:val="en-US"/>
+        </w:rPr>
+        <w:t>economy as a whole</w:t>
+      </w:r>
+      <w:proofErr w:type="gramEnd"/>
+      <w:r>
+        <w:rPr>
+          <w:rFonts w:ascii="Arial" w:hAnsi="Arial" w:cs="Arial"/>
+          <w:sz w:val="24"/>
+          <w:szCs w:val="24"/>
+          <w:lang w:val="en-US"/>
+        </w:rPr>
+        <w:t>.</w:t>
+      </w:r>
+    </w:p>
+    <w:p>
+      <w:pPr>
+        <w:keepNext/>
+        <w:spacing w:line="360" w:lineRule="auto"/>
+      </w:pPr>
+      <w:r>
+        <w:rPr>
+          <w:noProof/>
+          <w:lang w:eastAsia="en-ZA"/>
+        </w:rPr>
+        <w:lastRenderedPageBreak/>
+        <w:drawing>
+          <wp:inline distT="0" distB="0" distL="0" distR="0" wp14:anchorId="3BBEDEFF" wp14:editId="6DDB25A4">
+            <wp:extent cx="5731510" cy="3020695"/>
+            <wp:effectExtent l="0" t="0" r="2540" b="8255"/>
+            <wp:docPr id="4" name="Picture 4"/>
+            <wp:cNvGraphicFramePr>
+              <a:graphicFrameLocks xmlns:a="http://schemas.openxmlformats.org/drawingml/2006/main" noChangeAspect="1"/>
+            </wp:cNvGraphicFramePr>
+            <a:graphic xmlns:a="http://schemas.openxmlformats.org/drawingml/2006/main">
+              <a:graphicData uri="http://schemas.openxmlformats.org/drawingml/2006/picture">
+                <pic:pic xmlns:pic="http://schemas.openxmlformats.org/drawingml/2006/picture">
+                  <pic:nvPicPr>
+                    <pic:cNvPr id="1" name=""/>
+                    <pic:cNvPicPr/>
+                  </pic:nvPicPr>
+                  <pic:blipFill>
+                    <a:blip r:embed="rId20"/>
+                    <a:stretch>
+                      <a:fillRect/>
+                    </a:stretch>
+                  </pic:blipFill>
+                  <pic:spPr>
+                    <a:xfrm>
+                      <a:off x="0" y="0"/>
+                      <a:ext cx="5731510" cy="3020695"/>
+                    </a:xfrm>
+                    <a:prstGeom prst="rect">
+                      <a:avLst/>
+                    </a:prstGeom>
+                  </pic:spPr>
+                </pic:pic>
+              </a:graphicData>
+            </a:graphic>
+          </wp:inline>
+        </w:drawing>
+      </w:r>
+    </w:p>
+    <w:p>
+      <w:pPr>
+        <w:pStyle w:val="Caption"/>
+      </w:pPr>
+      <w:r>
         <w:t xml:space="preserve">Figure </w:t>
       </w:r>
-      <w:r>
-        <w:rPr>
-          <w:rFonts w:ascii="Arial" w:hAnsi="Arial" w:cs="Arial"/>
-          <w:sz w:val="24"/>
-          <w:szCs w:val="24"/>
-          <w:lang w:val="en-US"/>
-        </w:rPr>
-        <w:t>2</w:t>
-      </w:r>
-      <w:r>
-        <w:rPr>
-          <w:rFonts w:ascii="Arial" w:hAnsi="Arial" w:cs="Arial"/>
-          <w:sz w:val="24"/>
-          <w:szCs w:val="24"/>
-          <w:lang w:val="en-US"/>
-        </w:rPr>
-        <w:t xml:space="preserve"> displays all the interdependence and contagion events associated with </w:t>
-      </w:r>
-      <w:r>
-        <w:rPr>
-          <w:rFonts w:ascii="Arial" w:hAnsi="Arial" w:cs="Arial"/>
-          <w:sz w:val="24"/>
-          <w:szCs w:val="24"/>
-          <w:lang w:val="en-US"/>
-        </w:rPr>
-        <w:t>Russia</w:t>
-      </w:r>
-      <w:r>
-        <w:rPr>
-          <w:rFonts w:ascii="Arial" w:hAnsi="Arial" w:cs="Arial"/>
-          <w:sz w:val="24"/>
-          <w:szCs w:val="24"/>
-          <w:lang w:val="en-US"/>
-        </w:rPr>
-        <w:t xml:space="preserve">. Interdependence is observed between </w:t>
-      </w:r>
-      <w:r>
-        <w:rPr>
-          <w:rFonts w:ascii="Arial" w:hAnsi="Arial" w:cs="Arial"/>
-          <w:sz w:val="24"/>
-          <w:szCs w:val="24"/>
-          <w:lang w:val="en-US"/>
-        </w:rPr>
-        <w:t>Russia</w:t>
-      </w:r>
-      <w:r>
-        <w:rPr>
-          <w:rFonts w:ascii="Arial" w:hAnsi="Arial" w:cs="Arial"/>
-          <w:sz w:val="24"/>
-          <w:szCs w:val="24"/>
-          <w:lang w:val="en-US"/>
-        </w:rPr>
-        <w:t xml:space="preserve">’s Financial and </w:t>
-      </w:r>
-      <w:r>
-        <w:rPr>
-          <w:rFonts w:ascii="Arial" w:hAnsi="Arial" w:cs="Arial"/>
-          <w:sz w:val="24"/>
-          <w:szCs w:val="24"/>
-          <w:lang w:val="en-US"/>
-        </w:rPr>
-        <w:t>Resource</w:t>
-      </w:r>
-      <w:r>
-        <w:rPr>
-          <w:rFonts w:ascii="Arial" w:hAnsi="Arial" w:cs="Arial"/>
-          <w:sz w:val="24"/>
-          <w:szCs w:val="24"/>
-          <w:lang w:val="en-US"/>
-        </w:rPr>
-        <w:t xml:space="preserve"> </w:t>
-      </w:r>
-      <w:bookmarkStart w:id="0" w:name="_GoBack"/>
-      <w:bookmarkEnd w:id="0"/>
-      <w:r>
-        <w:rPr>
-          <w:rFonts w:ascii="Arial" w:hAnsi="Arial" w:cs="Arial"/>
-          <w:sz w:val="24"/>
-          <w:szCs w:val="24"/>
-          <w:lang w:val="en-US"/>
-        </w:rPr>
-        <w:t>sectors</w:t>
-      </w:r>
-      <w:r>
-        <w:rPr>
-          <w:rFonts w:ascii="Arial" w:hAnsi="Arial" w:cs="Arial"/>
-          <w:sz w:val="24"/>
-          <w:szCs w:val="24"/>
-          <w:lang w:val="en-US"/>
-        </w:rPr>
-        <w:t xml:space="preserve">. </w:t>
+      <w:fldSimple w:instr=" SEQ Figure \* ARABIC ">
+        <w:r>
+          <w:rPr>
+            <w:noProof/>
+          </w:rPr>
+          <w:t>3</w:t>
+        </w:r>
+      </w:fldSimple>
+      <w:r>
+        <w:t>: India</w:t>
       </w:r>
     </w:p>
     <w:p>
@@ -21416,7 +21411,424 @@
           <w:szCs w:val="24"/>
           <w:lang w:val="en-US"/>
         </w:rPr>
-        <w:t>Table 4 shows that most lower TDC’s are significant, whereas most upper TDC’s are insignificant. This implies that we expect to find more cases of contagion than interdependence. Interdependence</w:t>
+        <w:t xml:space="preserve">Figure </w:t>
+      </w:r>
+      <w:r>
+        <w:rPr>
+          <w:rFonts w:ascii="Arial" w:hAnsi="Arial" w:cs="Arial"/>
+          <w:sz w:val="24"/>
+          <w:szCs w:val="24"/>
+          <w:lang w:val="en-US"/>
+        </w:rPr>
+        <w:t>3</w:t>
+      </w:r>
+      <w:r>
+        <w:rPr>
+          <w:rFonts w:ascii="Arial" w:hAnsi="Arial" w:cs="Arial"/>
+          <w:sz w:val="24"/>
+          <w:szCs w:val="24"/>
+          <w:lang w:val="en-US"/>
+        </w:rPr>
+        <w:t xml:space="preserve"> displays all the interdependence and contagion events associated with </w:t>
+      </w:r>
+      <w:r>
+        <w:rPr>
+          <w:rFonts w:ascii="Arial" w:hAnsi="Arial" w:cs="Arial"/>
+          <w:sz w:val="24"/>
+          <w:szCs w:val="24"/>
+          <w:lang w:val="en-US"/>
+        </w:rPr>
+        <w:t>India</w:t>
+      </w:r>
+      <w:r>
+        <w:rPr>
+          <w:rFonts w:ascii="Arial" w:hAnsi="Arial" w:cs="Arial"/>
+          <w:sz w:val="24"/>
+          <w:szCs w:val="24"/>
+          <w:lang w:val="en-US"/>
+        </w:rPr>
+        <w:t xml:space="preserve">. Interdependence is observed between </w:t>
+      </w:r>
+      <w:r>
+        <w:rPr>
+          <w:rFonts w:ascii="Arial" w:hAnsi="Arial" w:cs="Arial"/>
+          <w:sz w:val="24"/>
+          <w:szCs w:val="24"/>
+          <w:lang w:val="en-US"/>
+        </w:rPr>
+        <w:t>India</w:t>
+      </w:r>
+      <w:r>
+        <w:rPr>
+          <w:rFonts w:ascii="Arial" w:hAnsi="Arial" w:cs="Arial"/>
+          <w:sz w:val="24"/>
+          <w:szCs w:val="24"/>
+          <w:lang w:val="en-US"/>
+        </w:rPr>
+        <w:t xml:space="preserve">’s Financial and </w:t>
+      </w:r>
+      <w:r>
+        <w:rPr>
+          <w:rFonts w:ascii="Arial" w:hAnsi="Arial" w:cs="Arial"/>
+          <w:sz w:val="24"/>
+          <w:szCs w:val="24"/>
+          <w:lang w:val="en-US"/>
+        </w:rPr>
+        <w:t>Industrial</w:t>
+      </w:r>
+      <w:r>
+        <w:rPr>
+          <w:rFonts w:ascii="Arial" w:hAnsi="Arial" w:cs="Arial"/>
+          <w:sz w:val="24"/>
+          <w:szCs w:val="24"/>
+          <w:lang w:val="en-US"/>
+        </w:rPr>
+        <w:t xml:space="preserve"> sectors</w:t>
+      </w:r>
+      <w:r>
+        <w:rPr>
+          <w:rFonts w:ascii="Arial" w:hAnsi="Arial" w:cs="Arial"/>
+          <w:sz w:val="24"/>
+          <w:szCs w:val="24"/>
+          <w:lang w:val="en-US"/>
+        </w:rPr>
+        <w:t>.</w:t>
+      </w:r>
+      <w:r>
+        <w:rPr>
+          <w:rFonts w:ascii="Arial" w:hAnsi="Arial" w:cs="Arial"/>
+          <w:sz w:val="24"/>
+          <w:szCs w:val="24"/>
+          <w:lang w:val="en-US"/>
+        </w:rPr>
+        <w:t xml:space="preserve"> The Financial, Industrial and Resource sectors of India experience contagion with 7, 6 and 6 cohorts, respectively. Most of the relationships also seem to be concentrated with the sectors of Brazil and Russia. This may be caused by the fact that India’s main import </w:t>
+      </w:r>
+      <w:r>
+        <w:rPr>
+          <w:rFonts w:ascii="Arial" w:hAnsi="Arial" w:cs="Arial"/>
+          <w:sz w:val="24"/>
+          <w:szCs w:val="24"/>
+          <w:lang w:val="en-US"/>
+        </w:rPr>
+        <w:t>category is raw mineral products like crude oil (18%) and coal briquettes (4.7%) and these are some of the main exports of Brazil and Russia.</w:t>
+      </w:r>
+    </w:p>
+    <w:p>
+      <w:pPr>
+        <w:keepNext/>
+        <w:spacing w:line="360" w:lineRule="auto"/>
+      </w:pPr>
+      <w:r>
+        <w:rPr>
+          <w:noProof/>
+          <w:lang w:eastAsia="en-ZA"/>
+        </w:rPr>
+        <w:lastRenderedPageBreak/>
+        <w:drawing>
+          <wp:inline distT="0" distB="0" distL="0" distR="0" wp14:anchorId="4847051A" wp14:editId="23757674">
+            <wp:extent cx="5731510" cy="3953510"/>
+            <wp:effectExtent l="0" t="0" r="0" b="0"/>
+            <wp:docPr id="8" name="Picture 8"/>
+            <wp:cNvGraphicFramePr>
+              <a:graphicFrameLocks xmlns:a="http://schemas.openxmlformats.org/drawingml/2006/main" noChangeAspect="1"/>
+            </wp:cNvGraphicFramePr>
+            <a:graphic xmlns:a="http://schemas.openxmlformats.org/drawingml/2006/main">
+              <a:graphicData uri="http://schemas.openxmlformats.org/drawingml/2006/picture">
+                <pic:pic xmlns:pic="http://schemas.openxmlformats.org/drawingml/2006/picture">
+                  <pic:nvPicPr>
+                    <pic:cNvPr id="1" name=""/>
+                    <pic:cNvPicPr/>
+                  </pic:nvPicPr>
+                  <pic:blipFill>
+                    <a:blip r:embed="rId21"/>
+                    <a:stretch>
+                      <a:fillRect/>
+                    </a:stretch>
+                  </pic:blipFill>
+                  <pic:spPr>
+                    <a:xfrm>
+                      <a:off x="0" y="0"/>
+                      <a:ext cx="5731510" cy="3953510"/>
+                    </a:xfrm>
+                    <a:prstGeom prst="rect">
+                      <a:avLst/>
+                    </a:prstGeom>
+                  </pic:spPr>
+                </pic:pic>
+              </a:graphicData>
+            </a:graphic>
+          </wp:inline>
+        </w:drawing>
+      </w:r>
+    </w:p>
+    <w:p>
+      <w:pPr>
+        <w:pStyle w:val="Caption"/>
+      </w:pPr>
+      <w:r>
+        <w:t xml:space="preserve">Figure </w:t>
+      </w:r>
+      <w:fldSimple w:instr=" SEQ Figure \* ARABIC ">
+        <w:r>
+          <w:rPr>
+            <w:noProof/>
+          </w:rPr>
+          <w:t>4</w:t>
+        </w:r>
+      </w:fldSimple>
+      <w:r>
+        <w:t>: China</w:t>
+      </w:r>
+    </w:p>
+    <w:p>
+      <w:pPr>
+        <w:spacing w:line="360" w:lineRule="auto"/>
+        <w:rPr>
+          <w:rFonts w:ascii="Arial" w:hAnsi="Arial" w:cs="Arial"/>
+          <w:sz w:val="24"/>
+          <w:szCs w:val="24"/>
+          <w:lang w:val="en-US"/>
+        </w:rPr>
+      </w:pPr>
+      <w:r>
+        <w:rPr>
+          <w:rFonts w:ascii="Arial" w:hAnsi="Arial" w:cs="Arial"/>
+          <w:sz w:val="24"/>
+          <w:szCs w:val="24"/>
+          <w:lang w:val="en-US"/>
+        </w:rPr>
+        <w:t xml:space="preserve">Figure </w:t>
+      </w:r>
+      <w:r>
+        <w:rPr>
+          <w:rFonts w:ascii="Arial" w:hAnsi="Arial" w:cs="Arial"/>
+          <w:sz w:val="24"/>
+          <w:szCs w:val="24"/>
+          <w:lang w:val="en-US"/>
+        </w:rPr>
+        <w:t>4</w:t>
+      </w:r>
+      <w:r>
+        <w:rPr>
+          <w:rFonts w:ascii="Arial" w:hAnsi="Arial" w:cs="Arial"/>
+          <w:sz w:val="24"/>
+          <w:szCs w:val="24"/>
+          <w:lang w:val="en-US"/>
+        </w:rPr>
+        <w:t xml:space="preserve"> displays all the interdependence and contagion events associated with </w:t>
+      </w:r>
+      <w:r>
+        <w:rPr>
+          <w:rFonts w:ascii="Arial" w:hAnsi="Arial" w:cs="Arial"/>
+          <w:sz w:val="24"/>
+          <w:szCs w:val="24"/>
+          <w:lang w:val="en-US"/>
+        </w:rPr>
+        <w:t>China</w:t>
+      </w:r>
+      <w:r>
+        <w:rPr>
+          <w:rFonts w:ascii="Arial" w:hAnsi="Arial" w:cs="Arial"/>
+          <w:sz w:val="24"/>
+          <w:szCs w:val="24"/>
+          <w:lang w:val="en-US"/>
+        </w:rPr>
+        <w:t xml:space="preserve">. </w:t>
+      </w:r>
+      <w:r>
+        <w:rPr>
+          <w:rFonts w:ascii="Arial" w:hAnsi="Arial" w:cs="Arial"/>
+          <w:sz w:val="24"/>
+          <w:szCs w:val="24"/>
+          <w:lang w:val="en-US"/>
+        </w:rPr>
+        <w:t>No interdependence is observed with any of China’s sectors</w:t>
+      </w:r>
+      <w:r>
+        <w:rPr>
+          <w:rFonts w:ascii="Arial" w:hAnsi="Arial" w:cs="Arial"/>
+          <w:sz w:val="24"/>
+          <w:szCs w:val="24"/>
+          <w:lang w:val="en-US"/>
+        </w:rPr>
+        <w:t>.</w:t>
+      </w:r>
+      <w:r>
+        <w:rPr>
+          <w:rFonts w:ascii="Arial" w:hAnsi="Arial" w:cs="Arial"/>
+          <w:sz w:val="24"/>
+          <w:szCs w:val="24"/>
+          <w:lang w:val="en-US"/>
+        </w:rPr>
+        <w:t xml:space="preserve"> China is also the most independent country within the BRICS grouping. This is interesting since China is the largest exporter in the world. </w:t>
+      </w:r>
+      <w:r>
+        <w:rPr>
+          <w:rFonts w:ascii="Arial" w:hAnsi="Arial" w:cs="Arial"/>
+          <w:sz w:val="24"/>
+          <w:szCs w:val="24"/>
+          <w:lang w:val="en-US"/>
+        </w:rPr>
+        <w:t xml:space="preserve">This may be explained by the </w:t>
+      </w:r>
+      <w:r>
+        <w:rPr>
+          <w:rFonts w:ascii="Arial" w:hAnsi="Arial" w:cs="Arial"/>
+          <w:sz w:val="24"/>
+          <w:szCs w:val="24"/>
+          <w:lang w:val="en-US"/>
+        </w:rPr>
+        <w:t xml:space="preserve">fact that </w:t>
+      </w:r>
+      <w:r>
+        <w:rPr>
+          <w:rFonts w:ascii="Arial" w:hAnsi="Arial" w:cs="Arial"/>
+          <w:sz w:val="24"/>
+          <w:szCs w:val="24"/>
+          <w:lang w:val="en-US"/>
+        </w:rPr>
+        <w:t xml:space="preserve">the tail dependence coefficients can fail to detect contagion or interdependence if the relationship is unidirectional. </w:t>
+      </w:r>
+    </w:p>
+    <w:p>
+      <w:pPr>
+        <w:keepNext/>
+        <w:spacing w:line="360" w:lineRule="auto"/>
+      </w:pPr>
+      <w:r>
+        <w:rPr>
+          <w:noProof/>
+          <w:lang w:eastAsia="en-ZA"/>
+        </w:rPr>
+        <w:lastRenderedPageBreak/>
+        <w:drawing>
+          <wp:inline distT="0" distB="0" distL="0" distR="0" wp14:anchorId="34AD66C3" wp14:editId="6CDB6151">
+            <wp:extent cx="5731510" cy="4795520"/>
+            <wp:effectExtent l="0" t="0" r="2540" b="5080"/>
+            <wp:docPr id="9" name="Picture 9"/>
+            <wp:cNvGraphicFramePr>
+              <a:graphicFrameLocks xmlns:a="http://schemas.openxmlformats.org/drawingml/2006/main" noChangeAspect="1"/>
+            </wp:cNvGraphicFramePr>
+            <a:graphic xmlns:a="http://schemas.openxmlformats.org/drawingml/2006/main">
+              <a:graphicData uri="http://schemas.openxmlformats.org/drawingml/2006/picture">
+                <pic:pic xmlns:pic="http://schemas.openxmlformats.org/drawingml/2006/picture">
+                  <pic:nvPicPr>
+                    <pic:cNvPr id="1" name=""/>
+                    <pic:cNvPicPr/>
+                  </pic:nvPicPr>
+                  <pic:blipFill>
+                    <a:blip r:embed="rId22"/>
+                    <a:stretch>
+                      <a:fillRect/>
+                    </a:stretch>
+                  </pic:blipFill>
+                  <pic:spPr>
+                    <a:xfrm>
+                      <a:off x="0" y="0"/>
+                      <a:ext cx="5731510" cy="4795520"/>
+                    </a:xfrm>
+                    <a:prstGeom prst="rect">
+                      <a:avLst/>
+                    </a:prstGeom>
+                  </pic:spPr>
+                </pic:pic>
+              </a:graphicData>
+            </a:graphic>
+          </wp:inline>
+        </w:drawing>
+      </w:r>
+    </w:p>
+    <w:p>
+      <w:pPr>
+        <w:pStyle w:val="Caption"/>
+      </w:pPr>
+      <w:r>
+        <w:t xml:space="preserve">Figure </w:t>
+      </w:r>
+      <w:fldSimple w:instr=" SEQ Figure \* ARABIC ">
+        <w:r>
+          <w:rPr>
+            <w:noProof/>
+          </w:rPr>
+          <w:t>5</w:t>
+        </w:r>
+      </w:fldSimple>
+      <w:r>
+        <w:t>: South Africa</w:t>
+      </w:r>
+    </w:p>
+    <w:p>
+      <w:pPr>
+        <w:spacing w:line="360" w:lineRule="auto"/>
+        <w:rPr>
+          <w:rFonts w:ascii="Arial" w:hAnsi="Arial" w:cs="Arial"/>
+          <w:sz w:val="24"/>
+          <w:szCs w:val="24"/>
+          <w:lang w:val="en-US"/>
+        </w:rPr>
+      </w:pPr>
+      <w:r>
+        <w:rPr>
+          <w:rFonts w:ascii="Arial" w:hAnsi="Arial" w:cs="Arial"/>
+          <w:sz w:val="24"/>
+          <w:szCs w:val="24"/>
+          <w:lang w:val="en-US"/>
+        </w:rPr>
+        <w:t xml:space="preserve">Figure </w:t>
+      </w:r>
+      <w:r>
+        <w:rPr>
+          <w:rFonts w:ascii="Arial" w:hAnsi="Arial" w:cs="Arial"/>
+          <w:sz w:val="24"/>
+          <w:szCs w:val="24"/>
+          <w:lang w:val="en-US"/>
+        </w:rPr>
+        <w:t>5</w:t>
+      </w:r>
+      <w:r>
+        <w:rPr>
+          <w:rFonts w:ascii="Arial" w:hAnsi="Arial" w:cs="Arial"/>
+          <w:sz w:val="24"/>
+          <w:szCs w:val="24"/>
+          <w:lang w:val="en-US"/>
+        </w:rPr>
+        <w:t xml:space="preserve"> displays all the interdependence and contagion events associated with </w:t>
+      </w:r>
+      <w:r>
+        <w:rPr>
+          <w:rFonts w:ascii="Arial" w:hAnsi="Arial" w:cs="Arial"/>
+          <w:sz w:val="24"/>
+          <w:szCs w:val="24"/>
+          <w:lang w:val="en-US"/>
+        </w:rPr>
+        <w:t>South Africa</w:t>
+      </w:r>
+      <w:r>
+        <w:rPr>
+          <w:rFonts w:ascii="Arial" w:hAnsi="Arial" w:cs="Arial"/>
+          <w:sz w:val="24"/>
+          <w:szCs w:val="24"/>
+          <w:lang w:val="en-US"/>
+        </w:rPr>
+        <w:t xml:space="preserve">. Interdependence is observed between </w:t>
+      </w:r>
+      <w:r>
+        <w:rPr>
+          <w:rFonts w:ascii="Arial" w:hAnsi="Arial" w:cs="Arial"/>
+          <w:sz w:val="24"/>
+          <w:szCs w:val="24"/>
+          <w:lang w:val="en-US"/>
+        </w:rPr>
+        <w:t>South Africa</w:t>
+      </w:r>
+      <w:r>
+        <w:rPr>
+          <w:rFonts w:ascii="Arial" w:hAnsi="Arial" w:cs="Arial"/>
+          <w:sz w:val="24"/>
+          <w:szCs w:val="24"/>
+          <w:lang w:val="en-US"/>
+        </w:rPr>
+        <w:t>’s Financial and Industrial sectors.</w:t>
       </w:r>
       <w:r>
         <w:rPr>
@@ -21434,6 +21846,134 @@
           <w:szCs w:val="24"/>
           <w:lang w:val="en-US"/>
         </w:rPr>
+        <w:t xml:space="preserve">The Financial, Industrial and Resource sectors of </w:t>
+      </w:r>
+      <w:r>
+        <w:rPr>
+          <w:rFonts w:ascii="Arial" w:hAnsi="Arial" w:cs="Arial"/>
+          <w:sz w:val="24"/>
+          <w:szCs w:val="24"/>
+          <w:lang w:val="en-US"/>
+        </w:rPr>
+        <w:t>South Africa</w:t>
+      </w:r>
+      <w:r>
+        <w:rPr>
+          <w:rFonts w:ascii="Arial" w:hAnsi="Arial" w:cs="Arial"/>
+          <w:sz w:val="24"/>
+          <w:szCs w:val="24"/>
+          <w:lang w:val="en-US"/>
+        </w:rPr>
+        <w:t xml:space="preserve"> experience contagion with </w:t>
+      </w:r>
+      <w:r>
+        <w:rPr>
+          <w:rFonts w:ascii="Arial" w:hAnsi="Arial" w:cs="Arial"/>
+          <w:sz w:val="24"/>
+          <w:szCs w:val="24"/>
+          <w:lang w:val="en-US"/>
+        </w:rPr>
+        <w:t>6</w:t>
+      </w:r>
+      <w:r>
+        <w:rPr>
+          <w:rFonts w:ascii="Arial" w:hAnsi="Arial" w:cs="Arial"/>
+          <w:sz w:val="24"/>
+          <w:szCs w:val="24"/>
+          <w:lang w:val="en-US"/>
+        </w:rPr>
+        <w:t xml:space="preserve">, </w:t>
+      </w:r>
+      <w:r>
+        <w:rPr>
+          <w:rFonts w:ascii="Arial" w:hAnsi="Arial" w:cs="Arial"/>
+          <w:sz w:val="24"/>
+          <w:szCs w:val="24"/>
+          <w:lang w:val="en-US"/>
+        </w:rPr>
+        <w:t>7</w:t>
+      </w:r>
+      <w:r>
+        <w:rPr>
+          <w:rFonts w:ascii="Arial" w:hAnsi="Arial" w:cs="Arial"/>
+          <w:sz w:val="24"/>
+          <w:szCs w:val="24"/>
+          <w:lang w:val="en-US"/>
+        </w:rPr>
+        <w:t xml:space="preserve"> and </w:t>
+      </w:r>
+      <w:r>
+        <w:rPr>
+          <w:rFonts w:ascii="Arial" w:hAnsi="Arial" w:cs="Arial"/>
+          <w:sz w:val="24"/>
+          <w:szCs w:val="24"/>
+          <w:lang w:val="en-US"/>
+        </w:rPr>
+        <w:t>7</w:t>
+      </w:r>
+      <w:r>
+        <w:rPr>
+          <w:rFonts w:ascii="Arial" w:hAnsi="Arial" w:cs="Arial"/>
+          <w:sz w:val="24"/>
+          <w:szCs w:val="24"/>
+          <w:lang w:val="en-US"/>
+        </w:rPr>
+        <w:t xml:space="preserve"> cohorts, respectively</w:t>
+      </w:r>
+      <w:r>
+        <w:rPr>
+          <w:rFonts w:ascii="Arial" w:hAnsi="Arial" w:cs="Arial"/>
+          <w:sz w:val="24"/>
+          <w:szCs w:val="24"/>
+          <w:lang w:val="en-US"/>
+        </w:rPr>
+        <w:t xml:space="preserve">. </w:t>
+      </w:r>
+    </w:p>
+    <w:p>
+      <w:pPr>
+        <w:spacing w:line="360" w:lineRule="auto"/>
+        <w:rPr>
+          <w:rFonts w:ascii="Arial" w:hAnsi="Arial" w:cs="Arial"/>
+          <w:sz w:val="24"/>
+          <w:szCs w:val="24"/>
+          <w:lang w:val="en-US"/>
+        </w:rPr>
+      </w:pPr>
+      <w:r>
+        <w:rPr>
+          <w:rFonts w:ascii="Arial" w:hAnsi="Arial" w:cs="Arial"/>
+          <w:sz w:val="24"/>
+          <w:szCs w:val="24"/>
+          <w:lang w:val="en-US"/>
+        </w:rPr>
+        <w:t xml:space="preserve">The results from Figures (1) – (5) </w:t>
+      </w:r>
+      <w:r>
+        <w:rPr>
+          <w:rFonts w:ascii="Arial" w:hAnsi="Arial" w:cs="Arial"/>
+          <w:sz w:val="24"/>
+          <w:szCs w:val="24"/>
+          <w:lang w:val="en-US"/>
+        </w:rPr>
+        <w:t>show that most lower TDC’s are significant, whereas most upper TDC’s are insignificant. This implies that we expect to find more cases of contagion than interdependence. Interdependence</w:t>
+      </w:r>
+      <w:r>
+        <w:rPr>
+          <w:rFonts w:ascii="Arial" w:hAnsi="Arial" w:cs="Arial"/>
+          <w:sz w:val="24"/>
+          <w:szCs w:val="24"/>
+          <w:lang w:val="en-US"/>
+        </w:rPr>
+        <w:t xml:space="preserve"> </w:t>
+      </w:r>
+      <w:r>
+        <w:rPr>
+          <w:rFonts w:ascii="Arial" w:hAnsi="Arial" w:cs="Arial"/>
+          <w:sz w:val="24"/>
+          <w:szCs w:val="24"/>
+          <w:lang w:val="en-US"/>
+        </w:rPr>
         <w:t xml:space="preserve">is however observed between </w:t>
       </w:r>
       <w:r>
@@ -21452,17 +21992,7 @@
           <w:szCs w:val="24"/>
           <w:lang w:val="en-US"/>
         </w:rPr>
-        <w:t xml:space="preserve"> One should note that interdependence is only observed between sectors within the same </w:t>
-      </w:r>
-      <w:r>
-        <w:rPr>
-          <w:rFonts w:ascii="Arial" w:hAnsi="Arial" w:cs="Arial"/>
-          <w:sz w:val="24"/>
-          <w:szCs w:val="24"/>
-          <w:lang w:val="en-US"/>
-        </w:rPr>
-        <w:lastRenderedPageBreak/>
-        <w:t xml:space="preserve">country. </w:t>
+        <w:t xml:space="preserve"> One should note that interdependence is only observed between sectors within the same country. </w:t>
       </w:r>
       <w:r>
         <w:rPr>
@@ -21543,7 +22073,17 @@
           <w:szCs w:val="24"/>
           <w:lang w:val="en-US"/>
         </w:rPr>
-        <w:t xml:space="preserve">, one observes that sectors of the nations can still be heterogeneous assets, so long as the sectors are from different countries. </w:t>
+        <w:t xml:space="preserve">, one observes that sectors of the nations </w:t>
+      </w:r>
+      <w:r>
+        <w:rPr>
+          <w:rFonts w:ascii="Arial" w:hAnsi="Arial" w:cs="Arial"/>
+          <w:sz w:val="24"/>
+          <w:szCs w:val="24"/>
+          <w:lang w:val="en-US"/>
+        </w:rPr>
+        <w:lastRenderedPageBreak/>
+        <w:t xml:space="preserve">can still be heterogeneous assets, so long as the sectors are from different countries. </w:t>
       </w:r>
       <w:r>
         <w:rPr>
@@ -21711,6 +22251,8 @@
         </w:rPr>
         <w:t xml:space="preserve">the same country. </w:t>
       </w:r>
+      <w:bookmarkStart w:id="0" w:name="_GoBack"/>
+      <w:bookmarkEnd w:id="0"/>
     </w:p>
     <w:p>
       <w:pPr>
@@ -21729,112 +22271,7 @@
           <w:szCs w:val="24"/>
           <w:lang w:val="en-US"/>
         </w:rPr>
-        <w:t>In contrast with the upper TDC’s, a considerable amount of the lower TDC’s are significant at a 1%</w:t>
-      </w:r>
-      <w:r>
-        <w:rPr>
-          <w:rFonts w:ascii="Arial" w:hAnsi="Arial" w:cs="Arial"/>
-          <w:sz w:val="24"/>
-          <w:szCs w:val="24"/>
-          <w:lang w:val="en-US"/>
-        </w:rPr>
-        <w:t xml:space="preserve"> level of significance</w:t>
-      </w:r>
-      <w:r>
-        <w:rPr>
-          <w:rFonts w:ascii="Arial" w:hAnsi="Arial" w:cs="Arial"/>
-          <w:sz w:val="24"/>
-          <w:szCs w:val="24"/>
-          <w:lang w:val="en-US"/>
-        </w:rPr>
-        <w:t>. Even more, in most cases one is observing contagion, i.e. only the lower TDC is significant.</w:t>
-      </w:r>
-      <w:r>
-        <w:rPr>
-          <w:rFonts w:ascii="Arial" w:hAnsi="Arial" w:cs="Arial"/>
-          <w:sz w:val="24"/>
-          <w:szCs w:val="24"/>
-          <w:lang w:val="en-US"/>
-        </w:rPr>
-        <w:t xml:space="preserve"> Network diagrams are drawn next to consider contagion and interdependence cases per country. Solid lines indicate </w:t>
-      </w:r>
-    </w:p>
-    <w:p>
-      <w:pPr>
-        <w:spacing w:line="360" w:lineRule="auto"/>
-        <w:rPr>
-          <w:rFonts w:ascii="Arial" w:hAnsi="Arial" w:cs="Arial"/>
-          <w:sz w:val="24"/>
-          <w:szCs w:val="24"/>
-          <w:lang w:val="en-US"/>
-        </w:rPr>
-      </w:pPr>
-      <w:r>
-        <w:rPr>
-          <w:rFonts w:ascii="Arial" w:hAnsi="Arial" w:cs="Arial"/>
-          <w:sz w:val="24"/>
-          <w:szCs w:val="24"/>
-          <w:lang w:val="en-US"/>
-        </w:rPr>
-        <w:t>Contagion is observed between all sectors if the sectors are within the same country and interdependence is not observed. This is to be</w:t>
-      </w:r>
-    </w:p>
-    <w:p>
-      <w:pPr>
-        <w:spacing w:line="360" w:lineRule="auto"/>
-        <w:rPr>
-          <w:rFonts w:ascii="Arial" w:hAnsi="Arial" w:cs="Arial"/>
-          <w:sz w:val="24"/>
-          <w:szCs w:val="24"/>
-          <w:lang w:val="en-US"/>
-        </w:rPr>
-      </w:pPr>
-      <w:r>
-        <w:rPr>
-          <w:rFonts w:ascii="Arial" w:hAnsi="Arial" w:cs="Arial"/>
-          <w:sz w:val="24"/>
-          <w:szCs w:val="24"/>
-          <w:lang w:val="en-US"/>
-        </w:rPr>
-        <w:t>All the countries experience within country sector-to-sector contagion</w:t>
-      </w:r>
-      <w:r>
-        <w:rPr>
-          <w:rFonts w:ascii="Arial" w:hAnsi="Arial" w:cs="Arial"/>
-          <w:sz w:val="24"/>
-          <w:szCs w:val="24"/>
-          <w:lang w:val="en-US"/>
-        </w:rPr>
-        <w:t xml:space="preserve"> during crisis periods</w:t>
-      </w:r>
-      <w:r>
-        <w:rPr>
-          <w:rFonts w:ascii="Arial" w:hAnsi="Arial" w:cs="Arial"/>
-          <w:sz w:val="24"/>
-          <w:szCs w:val="24"/>
-          <w:lang w:val="en-US"/>
-        </w:rPr>
-        <w:t xml:space="preserve">. </w:t>
-      </w:r>
-    </w:p>
-    <w:p>
-      <w:pPr>
-        <w:spacing w:line="360" w:lineRule="auto"/>
-        <w:rPr>
-          <w:rFonts w:ascii="Arial" w:hAnsi="Arial" w:cs="Arial"/>
-          <w:sz w:val="24"/>
-          <w:szCs w:val="24"/>
-          <w:lang w:val="en-US"/>
-        </w:rPr>
-      </w:pPr>
-      <w:r>
-        <w:rPr>
-          <w:rFonts w:ascii="Arial" w:hAnsi="Arial" w:cs="Arial"/>
-          <w:sz w:val="24"/>
-          <w:szCs w:val="24"/>
-          <w:lang w:val="en-US"/>
-        </w:rPr>
-        <w:t xml:space="preserve">Brazil’s Financial and Industrial sector shows strong signs of contagion with all other indices except with the Chinese sector indices. </w:t>
+        <w:t xml:space="preserve">The overall results from Table 4 indicate that contagion does occur within the sectors of the BRICS economy but not in an overall setting. China seems to be decoupled from the contagion effects of the different countries. </w:t>
       </w:r>
       <w:commentRangeStart w:id="1"/>
       <w:r>
@@ -21844,7 +22281,7 @@
           <w:szCs w:val="24"/>
           <w:lang w:val="en-US"/>
         </w:rPr>
-        <w:t xml:space="preserve">It’s Resource sector index however only shows contagion effects with Russia’s Resource sector and India’s Financial sector. </w:t>
+        <w:t>The only notable contagion effects involving China is observed with South Africa.</w:t>
       </w:r>
       <w:commentRangeEnd w:id="1"/>
       <w:r>
@@ -21853,66 +22290,14 @@
         </w:rPr>
         <w:commentReference w:id="1"/>
       </w:r>
-    </w:p>
-    <w:p>
-      <w:pPr>
-        <w:spacing w:line="360" w:lineRule="auto"/>
-        <w:rPr>
-          <w:rFonts w:ascii="Arial" w:hAnsi="Arial" w:cs="Arial"/>
-          <w:sz w:val="24"/>
-          <w:szCs w:val="24"/>
-          <w:lang w:val="en-US"/>
-        </w:rPr>
-      </w:pPr>
-      <w:r>
-        <w:rPr>
-          <w:rFonts w:ascii="Arial" w:hAnsi="Arial" w:cs="Arial"/>
-          <w:sz w:val="24"/>
-          <w:szCs w:val="24"/>
-          <w:lang w:val="en-US"/>
-        </w:rPr>
-        <w:t>All of Russia’s sectors show a remarkedly similar pattern. Most of the indices experience significant contagion effects with the other sectoral indices in the study, except with the sectoral indices of China.</w:t>
-      </w:r>
-    </w:p>
-    <w:p>
-      <w:pPr>
-        <w:spacing w:line="360" w:lineRule="auto"/>
-        <w:rPr>
-          <w:rFonts w:ascii="Arial" w:hAnsi="Arial" w:cs="Arial"/>
-          <w:sz w:val="24"/>
-          <w:szCs w:val="24"/>
-          <w:lang w:val="en-US"/>
-        </w:rPr>
-      </w:pPr>
-      <w:r>
-        <w:rPr>
-          <w:rFonts w:ascii="Arial" w:hAnsi="Arial" w:cs="Arial"/>
-          <w:sz w:val="24"/>
-          <w:szCs w:val="24"/>
-          <w:lang w:val="en-US"/>
-        </w:rPr>
-        <w:t>India’s sectoral indices also have a high level of contagion with the other sectors except for the sectors of China. One clear distinction here is India’s Industrial sector that has no contagion effects with the sectors of South Africa.</w:t>
-      </w:r>
-    </w:p>
-    <w:p>
-      <w:pPr>
-        <w:spacing w:line="360" w:lineRule="auto"/>
-        <w:rPr>
-          <w:rFonts w:ascii="Arial" w:hAnsi="Arial" w:cs="Arial"/>
-          <w:sz w:val="24"/>
-          <w:szCs w:val="24"/>
-          <w:lang w:val="en-US"/>
-        </w:rPr>
-      </w:pPr>
-      <w:r>
-        <w:rPr>
-          <w:rFonts w:ascii="Arial" w:hAnsi="Arial" w:cs="Arial"/>
-          <w:sz w:val="24"/>
-          <w:szCs w:val="24"/>
-          <w:lang w:val="en-US"/>
-        </w:rPr>
-        <w:lastRenderedPageBreak/>
-        <w:t xml:space="preserve">China provides us with very interesting results. Here we do not observe any contagion effects with the other BRICS nations except with South Africa. </w:t>
+      <w:r>
+        <w:rPr>
+          <w:rFonts w:ascii="Arial" w:hAnsi="Arial" w:cs="Arial"/>
+          <w:sz w:val="24"/>
+          <w:szCs w:val="24"/>
+          <w:lang w:val="en-US"/>
+        </w:rPr>
+        <w:t xml:space="preserve"> Contagion is also observed between the sectors of India and mostly Brazil and Russia, </w:t>
       </w:r>
       <w:commentRangeStart w:id="2"/>
       <w:r>
@@ -21922,7 +22307,7 @@
           <w:szCs w:val="24"/>
           <w:lang w:val="en-US"/>
         </w:rPr>
-        <w:t xml:space="preserve">Within sector and cross sector contagion </w:t>
+        <w:t xml:space="preserve">but not so much with China and South Africa. </w:t>
       </w:r>
       <w:commentRangeEnd w:id="2"/>
       <w:r>
@@ -21930,115 +22315,6 @@
           <w:rStyle w:val="CommentReference"/>
         </w:rPr>
         <w:commentReference w:id="2"/>
-      </w:r>
-      <w:r>
-        <w:rPr>
-          <w:rFonts w:ascii="Arial" w:hAnsi="Arial" w:cs="Arial"/>
-          <w:sz w:val="24"/>
-          <w:szCs w:val="24"/>
-          <w:lang w:val="en-US"/>
-        </w:rPr>
-        <w:t>is observed between the Financial and Industrial sectors of South Africa and China. Within sector contagion is also observed between the Resource sector of the two countries.</w:t>
-      </w:r>
-    </w:p>
-    <w:p>
-      <w:pPr>
-        <w:spacing w:line="360" w:lineRule="auto"/>
-        <w:rPr>
-          <w:rFonts w:ascii="Arial" w:hAnsi="Arial" w:cs="Arial"/>
-          <w:sz w:val="24"/>
-          <w:szCs w:val="24"/>
-          <w:lang w:val="en-US"/>
-        </w:rPr>
-      </w:pPr>
-      <w:commentRangeStart w:id="3"/>
-      <w:r>
-        <w:rPr>
-          <w:rFonts w:ascii="Arial" w:hAnsi="Arial" w:cs="Arial"/>
-          <w:sz w:val="24"/>
-          <w:szCs w:val="24"/>
-          <w:lang w:val="en-US"/>
-        </w:rPr>
-        <w:t>South Africa’s sectoral indices display contagion with most other sectoral indices within the BRICS countries. The strongest contagion effects are observed with Russia. All South Africa’s sectors except South Africa’s Financial and Russia’s Industrial sectors experience contagion</w:t>
-      </w:r>
-      <w:commentRangeEnd w:id="3"/>
-      <w:r>
-        <w:rPr>
-          <w:rStyle w:val="CommentReference"/>
-        </w:rPr>
-        <w:commentReference w:id="3"/>
-      </w:r>
-      <w:r>
-        <w:rPr>
-          <w:rFonts w:ascii="Arial" w:hAnsi="Arial" w:cs="Arial"/>
-          <w:sz w:val="24"/>
-          <w:szCs w:val="24"/>
-          <w:lang w:val="en-US"/>
-        </w:rPr>
-        <w:t xml:space="preserve">. </w:t>
-      </w:r>
-    </w:p>
-    <w:p>
-      <w:pPr>
-        <w:spacing w:line="360" w:lineRule="auto"/>
-        <w:rPr>
-          <w:rFonts w:ascii="Arial" w:hAnsi="Arial" w:cs="Arial"/>
-          <w:sz w:val="24"/>
-          <w:szCs w:val="24"/>
-          <w:lang w:val="en-US"/>
-        </w:rPr>
-      </w:pPr>
-      <w:r>
-        <w:rPr>
-          <w:rFonts w:ascii="Arial" w:hAnsi="Arial" w:cs="Arial"/>
-          <w:sz w:val="24"/>
-          <w:szCs w:val="24"/>
-          <w:lang w:val="en-US"/>
-        </w:rPr>
-        <w:t xml:space="preserve">The overall results from Table 4 indicate that contagion does occur within the sectors of the BRICS economy but not in an overall setting. China seems to be decoupled from the contagion effects of the different countries. </w:t>
-      </w:r>
-      <w:commentRangeStart w:id="4"/>
-      <w:r>
-        <w:rPr>
-          <w:rFonts w:ascii="Arial" w:hAnsi="Arial" w:cs="Arial"/>
-          <w:sz w:val="24"/>
-          <w:szCs w:val="24"/>
-          <w:lang w:val="en-US"/>
-        </w:rPr>
-        <w:t>The only notable contagion effects involving China is observed with South Africa.</w:t>
-      </w:r>
-      <w:commentRangeEnd w:id="4"/>
-      <w:r>
-        <w:rPr>
-          <w:rStyle w:val="CommentReference"/>
-        </w:rPr>
-        <w:commentReference w:id="4"/>
-      </w:r>
-      <w:r>
-        <w:rPr>
-          <w:rFonts w:ascii="Arial" w:hAnsi="Arial" w:cs="Arial"/>
-          <w:sz w:val="24"/>
-          <w:szCs w:val="24"/>
-          <w:lang w:val="en-US"/>
-        </w:rPr>
-        <w:t xml:space="preserve"> Contagion is also observed between the sectors of India and mostly Brazil and Russia, </w:t>
-      </w:r>
-      <w:commentRangeStart w:id="5"/>
-      <w:r>
-        <w:rPr>
-          <w:rFonts w:ascii="Arial" w:hAnsi="Arial" w:cs="Arial"/>
-          <w:sz w:val="24"/>
-          <w:szCs w:val="24"/>
-          <w:lang w:val="en-US"/>
-        </w:rPr>
-        <w:t xml:space="preserve">but not so much with China and South Africa. </w:t>
-      </w:r>
-      <w:commentRangeEnd w:id="5"/>
-      <w:r>
-        <w:rPr>
-          <w:rStyle w:val="CommentReference"/>
-        </w:rPr>
-        <w:commentReference w:id="5"/>
       </w:r>
       <w:r>
         <w:rPr>
@@ -42871,7 +43147,7 @@
 
 <file path=word/comments.xml><?xml version="1.0" encoding="utf-8"?>
 <w:comments xmlns:wpc="http://schemas.microsoft.com/office/word/2010/wordprocessingCanvas" xmlns:cx="http://schemas.microsoft.com/office/drawing/2014/chartex" xmlns:cx1="http://schemas.microsoft.com/office/drawing/2015/9/8/chartex" xmlns:cx2="http://schemas.microsoft.com/office/drawing/2015/10/21/chartex" xmlns:cx3="http://schemas.microsoft.com/office/drawing/2016/5/9/chartex" xmlns:cx4="http://schemas.microsoft.com/office/drawing/2016/5/10/chartex" xmlns:cx5="http://schemas.microsoft.com/office/drawing/2016/5/11/chartex" xmlns:mc="http://schemas.openxmlformats.org/markup-compatibility/2006" xmlns:o="urn:schemas-microsoft-com:office:office" xmlns:r="http://schemas.openxmlformats.org/officeDocument/2006/relationships" xmlns:m="http://schemas.openxmlformats.org/officeDocument/2006/math" xmlns:v="urn:schemas-microsoft-com:vml" xmlns:wp14="http://schemas.microsoft.com/office/word/2010/wordprocessingDrawing" xmlns:wp="http://schemas.openxmlformats.org/drawingml/2006/wordprocessingDrawing" xmlns:w10="urn:schemas-microsoft-com:office:word" xmlns:w="http://schemas.openxmlformats.org/wordprocessingml/2006/main" xmlns:w14="http://schemas.microsoft.com/office/word/2010/wordml" xmlns:w15="http://schemas.microsoft.com/office/word/2012/wordml" xmlns:w16se="http://schemas.microsoft.com/office/word/2015/wordml/symex" xmlns:wpg="http://schemas.microsoft.com/office/word/2010/wordprocessingGroup" xmlns:wpi="http://schemas.microsoft.com/office/word/2010/wordprocessingInk" xmlns:wne="http://schemas.microsoft.com/office/word/2006/wordml" xmlns:wps="http://schemas.microsoft.com/office/word/2010/wordprocessingShape" mc:Ignorable="w14 w15 w16se wp14">
-  <w:comment w:id="1" w:author="Bonga-Bonga, Lumengo" w:date="2019-06-06T18:32:00Z" w:initials="BL">
+  <w:comment w:id="1" w:author="Bonga-Bonga, Lumengo" w:date="2019-06-06T18:35:00Z" w:initials="BL">
     <w:p>
       <w:pPr>
         <w:pStyle w:val="CommentText"/>
@@ -42883,67 +43159,19 @@
         <w:annotationRef/>
       </w:r>
       <w:r>
-        <w:t>comment results!!!!</w:t>
+        <w:t xml:space="preserve">is it due to </w:t>
+      </w:r>
+      <w:proofErr w:type="spellStart"/>
+      <w:r>
+        <w:t>chnia</w:t>
+      </w:r>
+      <w:proofErr w:type="spellEnd"/>
+      <w:r>
+        <w:t xml:space="preserve"> dependence for resources? what about Russia?</w:t>
       </w:r>
     </w:p>
   </w:comment>
-  <w:comment w:id="2" w:author="Bonga-Bonga, Lumengo" w:date="2019-06-06T18:33:00Z" w:initials="BL">
-    <w:p>
-      <w:pPr>
-        <w:pStyle w:val="CommentText"/>
-      </w:pPr>
-      <w:r>
-        <w:rPr>
-          <w:rStyle w:val="CommentReference"/>
-        </w:rPr>
-        <w:annotationRef/>
-      </w:r>
-      <w:r>
-        <w:t>????</w:t>
-      </w:r>
-    </w:p>
-  </w:comment>
-  <w:comment w:id="3" w:author="Bonga-Bonga, Lumengo" w:date="2019-06-06T18:33:00Z" w:initials="BL">
-    <w:p>
-      <w:pPr>
-        <w:pStyle w:val="CommentText"/>
-      </w:pPr>
-      <w:r>
-        <w:rPr>
-          <w:rStyle w:val="CommentReference"/>
-        </w:rPr>
-        <w:annotationRef/>
-      </w:r>
-      <w:r>
-        <w:t>support your findings with some facts!!!!!</w:t>
-      </w:r>
-    </w:p>
-  </w:comment>
-  <w:comment w:id="4" w:author="Bonga-Bonga, Lumengo" w:date="2019-06-06T18:35:00Z" w:initials="BL">
-    <w:p>
-      <w:pPr>
-        <w:pStyle w:val="CommentText"/>
-      </w:pPr>
-      <w:r>
-        <w:rPr>
-          <w:rStyle w:val="CommentReference"/>
-        </w:rPr>
-        <w:annotationRef/>
-      </w:r>
-      <w:r>
-        <w:t xml:space="preserve">is it due to </w:t>
-      </w:r>
-      <w:proofErr w:type="spellStart"/>
-      <w:r>
-        <w:t>chnia</w:t>
-      </w:r>
-      <w:proofErr w:type="spellEnd"/>
-      <w:r>
-        <w:t xml:space="preserve"> dependence for resources? what about Russia?</w:t>
-      </w:r>
-    </w:p>
-  </w:comment>
-  <w:comment w:id="5" w:author="Bonga-Bonga, Lumengo" w:date="2019-06-06T18:35:00Z" w:initials="BL">
+  <w:comment w:id="2" w:author="Bonga-Bonga, Lumengo" w:date="2019-06-06T18:35:00Z" w:initials="BL">
     <w:p>
       <w:pPr>
         <w:pStyle w:val="CommentText"/>
@@ -42964,9 +43192,6 @@
 
 <file path=word/commentsExtended.xml><?xml version="1.0" encoding="utf-8"?>
 <w15:commentsEx xmlns:wpc="http://schemas.microsoft.com/office/word/2010/wordprocessingCanvas" xmlns:cx="http://schemas.microsoft.com/office/drawing/2014/chartex" xmlns:cx1="http://schemas.microsoft.com/office/drawing/2015/9/8/chartex" xmlns:cx2="http://schemas.microsoft.com/office/drawing/2015/10/21/chartex" xmlns:cx3="http://schemas.microsoft.com/office/drawing/2016/5/9/chartex" xmlns:cx4="http://schemas.microsoft.com/office/drawing/2016/5/10/chartex" xmlns:cx5="http://schemas.microsoft.com/office/drawing/2016/5/11/chartex" xmlns:mc="http://schemas.openxmlformats.org/markup-compatibility/2006" xmlns:o="urn:schemas-microsoft-com:office:office" xmlns:r="http://schemas.openxmlformats.org/officeDocument/2006/relationships" xmlns:m="http://schemas.openxmlformats.org/officeDocument/2006/math" xmlns:v="urn:schemas-microsoft-com:vml" xmlns:wp14="http://schemas.microsoft.com/office/word/2010/wordprocessingDrawing" xmlns:wp="http://schemas.openxmlformats.org/drawingml/2006/wordprocessingDrawing" xmlns:w10="urn:schemas-microsoft-com:office:word" xmlns:w="http://schemas.openxmlformats.org/wordprocessingml/2006/main" xmlns:w14="http://schemas.microsoft.com/office/word/2010/wordml" xmlns:w15="http://schemas.microsoft.com/office/word/2012/wordml" xmlns:w16se="http://schemas.microsoft.com/office/word/2015/wordml/symex" xmlns:wpg="http://schemas.microsoft.com/office/word/2010/wordprocessingGroup" xmlns:wpi="http://schemas.microsoft.com/office/word/2010/wordprocessingInk" xmlns:wne="http://schemas.microsoft.com/office/word/2006/wordml" xmlns:wps="http://schemas.microsoft.com/office/word/2010/wordprocessingShape" mc:Ignorable="w14 w15 w16se wp14">
-  <w15:commentEx w15:paraId="46E48897" w15:done="0"/>
-  <w15:commentEx w15:paraId="4858DE20" w15:done="0"/>
-  <w15:commentEx w15:paraId="144E403A" w15:done="0"/>
   <w15:commentEx w15:paraId="1902B94E" w15:done="0"/>
   <w15:commentEx w15:paraId="188B9CB6" w15:done="0"/>
 </w15:commentsEx>
@@ -43061,10 +43286,7 @@
         <w:footnoteRef/>
       </w:r>
       <w:r>
-        <w:t xml:space="preserve"> 1% </w:t>
-      </w:r>
-      <w:r>
-        <w:t xml:space="preserve">level of significance indicated with an asterisk. </w:t>
+        <w:t xml:space="preserve"> 1% level of significance indicated with an asterisk. </w:t>
       </w:r>
     </w:p>
   </w:footnote>
@@ -46725,7 +46947,7 @@
 </file>
 
 <file path=customXml/itemProps1.xml><?xml version="1.0" encoding="utf-8"?>
-<ds:datastoreItem xmlns:ds="http://schemas.openxmlformats.org/officeDocument/2006/customXml" ds:itemID="{49B962AA-F3E9-4AE9-A8F0-E852D6ACC0DA}">
+<ds:datastoreItem xmlns:ds="http://schemas.openxmlformats.org/officeDocument/2006/customXml" ds:itemID="{4575B5ED-B107-42E6-934C-BEB4BBC19860}">
   <ds:schemaRefs>
     <ds:schemaRef ds:uri="http://schemas.openxmlformats.org/officeDocument/2006/bibliography"/>
   </ds:schemaRefs>

</xml_diff>